<commit_message>
Maj specs + Streamlit Ajout Contribution
</commit_message>
<xml_diff>
--- a/docs/Radiographie Pulmonaire - Specifications détaillées MLOps.docx
+++ b/docs/Radiographie Pulmonaire - Specifications détaillées MLOps.docx
@@ -144,7 +144,6 @@
       </w:pPr>
       <w:bookmarkStart w:id="1" w:name="_heading=h.30j0zll" w:colFirst="0" w:colLast="0"/>
       <w:bookmarkEnd w:id="1"/>
-      <w:proofErr w:type="gramStart"/>
       <w:r>
         <w:rPr>
           <w:sz w:val="54"/>
@@ -152,7 +151,6 @@
         </w:rPr>
         <w:t>Spécification détaillées</w:t>
       </w:r>
-      <w:proofErr w:type="gramEnd"/>
     </w:p>
     <w:p>
       <w:pPr>
@@ -372,7 +370,47 @@
           <w:szCs w:val="22"/>
           <w:highlight w:val="yellow"/>
         </w:rPr>
-        <w:t>Présentation de l’API – Backend</w:t>
+        <w:t>Présentation de</w:t>
+      </w:r>
+      <w:r>
+        <w:rPr>
+          <w:rFonts w:ascii="Arial" w:eastAsia="Arial" w:hAnsi="Arial" w:cs="Arial"/>
+          <w:color w:val="000000"/>
+          <w:sz w:val="22"/>
+          <w:szCs w:val="22"/>
+          <w:highlight w:val="yellow"/>
+        </w:rPr>
+        <w:t>s</w:t>
+      </w:r>
+      <w:r>
+        <w:rPr>
+          <w:rFonts w:ascii="Arial" w:eastAsia="Arial" w:hAnsi="Arial" w:cs="Arial"/>
+          <w:color w:val="000000"/>
+          <w:sz w:val="22"/>
+          <w:szCs w:val="22"/>
+          <w:highlight w:val="yellow"/>
+        </w:rPr>
+        <w:t xml:space="preserve"> API</w:t>
+      </w:r>
+      <w:r>
+        <w:rPr>
+          <w:rFonts w:ascii="Arial" w:eastAsia="Arial" w:hAnsi="Arial" w:cs="Arial"/>
+          <w:color w:val="000000"/>
+          <w:sz w:val="22"/>
+          <w:szCs w:val="22"/>
+          <w:highlight w:val="yellow"/>
+        </w:rPr>
+        <w:t>s</w:t>
+      </w:r>
+      <w:r>
+        <w:rPr>
+          <w:rFonts w:ascii="Arial" w:eastAsia="Arial" w:hAnsi="Arial" w:cs="Arial"/>
+          <w:color w:val="000000"/>
+          <w:sz w:val="22"/>
+          <w:szCs w:val="22"/>
+          <w:highlight w:val="yellow"/>
+        </w:rPr>
+        <w:t xml:space="preserve"> – Backend</w:t>
       </w:r>
     </w:p>
     <w:p>
@@ -2156,6 +2194,81 @@
     <w:p>
       <w:pPr>
         <w:numPr>
+          <w:ilvl w:val="3"/>
+          <w:numId w:val="3"/>
+        </w:numPr>
+        <w:pBdr>
+          <w:top w:val="nil"/>
+          <w:left w:val="nil"/>
+          <w:bottom w:val="nil"/>
+          <w:right w:val="nil"/>
+          <w:between w:val="nil"/>
+        </w:pBdr>
+        <w:spacing w:line="276" w:lineRule="auto"/>
+        <w:rPr>
+          <w:rFonts w:ascii="Arial" w:eastAsia="Arial" w:hAnsi="Arial" w:cs="Arial"/>
+          <w:b/>
+          <w:color w:val="111111"/>
+          <w:sz w:val="26"/>
+          <w:szCs w:val="26"/>
+          <w:highlight w:val="red"/>
+          <w:u w:val="single"/>
+        </w:rPr>
+      </w:pPr>
+      <w:r>
+        <w:rPr>
+          <w:rFonts w:ascii="Arial" w:eastAsia="Arial" w:hAnsi="Arial" w:cs="Arial"/>
+          <w:b/>
+          <w:color w:val="111111"/>
+          <w:sz w:val="26"/>
+          <w:szCs w:val="26"/>
+          <w:highlight w:val="red"/>
+          <w:u w:val="single"/>
+        </w:rPr>
+        <w:t>Ajout d’un compte</w:t>
+      </w:r>
+    </w:p>
+    <w:p>
+      <w:pPr>
+        <w:numPr>
+          <w:ilvl w:val="3"/>
+          <w:numId w:val="3"/>
+        </w:numPr>
+        <w:pBdr>
+          <w:top w:val="nil"/>
+          <w:left w:val="nil"/>
+          <w:bottom w:val="nil"/>
+          <w:right w:val="nil"/>
+          <w:between w:val="nil"/>
+        </w:pBdr>
+        <w:spacing w:line="276" w:lineRule="auto"/>
+        <w:rPr>
+          <w:rFonts w:ascii="Arial" w:eastAsia="Arial" w:hAnsi="Arial" w:cs="Arial"/>
+          <w:b/>
+          <w:color w:val="111111"/>
+          <w:sz w:val="26"/>
+          <w:szCs w:val="26"/>
+          <w:highlight w:val="red"/>
+          <w:u w:val="single"/>
+        </w:rPr>
+      </w:pPr>
+      <w:r>
+        <w:rPr>
+          <w:rFonts w:ascii="Arial" w:eastAsia="Arial" w:hAnsi="Arial" w:cs="Arial"/>
+          <w:b/>
+          <w:color w:val="111111"/>
+          <w:sz w:val="26"/>
+          <w:szCs w:val="26"/>
+          <w:highlight w:val="red"/>
+          <w:u w:val="single"/>
+        </w:rPr>
+        <w:lastRenderedPageBreak/>
+        <w:t>Suppression d’un compte</w:t>
+      </w:r>
+    </w:p>
+    <w:p>
+      <w:pPr>
+        <w:numPr>
           <w:ilvl w:val="2"/>
           <w:numId w:val="3"/>
         </w:numPr>
@@ -2190,6 +2303,45 @@
     </w:p>
     <w:p>
       <w:pPr>
+        <w:pBdr>
+          <w:top w:val="nil"/>
+          <w:left w:val="nil"/>
+          <w:bottom w:val="nil"/>
+          <w:right w:val="nil"/>
+          <w:between w:val="nil"/>
+        </w:pBdr>
+        <w:spacing w:line="276" w:lineRule="auto"/>
+        <w:rPr>
+          <w:rFonts w:ascii="Arial" w:eastAsia="Arial" w:hAnsi="Arial" w:cs="Arial"/>
+          <w:bCs/>
+          <w:color w:val="111111"/>
+          <w:sz w:val="26"/>
+          <w:szCs w:val="26"/>
+        </w:rPr>
+      </w:pPr>
+      <w:r>
+        <w:rPr>
+          <w:rFonts w:ascii="Arial" w:eastAsia="Arial" w:hAnsi="Arial" w:cs="Arial"/>
+          <w:bCs/>
+          <w:color w:val="111111"/>
+          <w:sz w:val="26"/>
+          <w:szCs w:val="26"/>
+        </w:rPr>
+        <w:t>L’Adm</w:t>
+      </w:r>
+      <w:r>
+        <w:rPr>
+          <w:rFonts w:ascii="Arial" w:eastAsia="Arial" w:hAnsi="Arial" w:cs="Arial"/>
+          <w:bCs/>
+          <w:color w:val="111111"/>
+          <w:sz w:val="26"/>
+          <w:szCs w:val="26"/>
+        </w:rPr>
+        <w:t>inistrateur dont le rôle est de s’assurer du bon fonctionnement des services proposés, doit avoir à disposition des outils de monitoring de service.</w:t>
+      </w:r>
+    </w:p>
+    <w:p>
+      <w:pPr>
         <w:numPr>
           <w:ilvl w:val="3"/>
           <w:numId w:val="3"/>
@@ -2210,7 +2362,6 @@
         <w:rPr>
           <w:rFonts w:ascii="Calibri" w:hAnsi="Calibri" w:cs="Calibri"/>
         </w:rPr>
-        <w:lastRenderedPageBreak/>
         <w:t xml:space="preserve">Suivi de l'état de service de </w:t>
       </w:r>
       <w:r>
@@ -2218,6 +2369,216 @@
           <w:rFonts w:ascii="Calibri" w:hAnsi="Calibri" w:cs="Calibri"/>
         </w:rPr>
         <w:t>l'interface web</w:t>
+      </w:r>
+      <w:r>
+        <w:rPr>
+          <w:rFonts w:ascii="Calibri" w:hAnsi="Calibri" w:cs="Calibri"/>
+        </w:rPr>
+        <w:t xml:space="preserve"> et </w:t>
+      </w:r>
+      <w:r>
+        <w:rPr>
+          <w:rFonts w:ascii="Calibri" w:hAnsi="Calibri" w:cs="Calibri"/>
+        </w:rPr>
+        <w:t>de</w:t>
+      </w:r>
+      <w:r>
+        <w:rPr>
+          <w:rFonts w:ascii="Calibri" w:hAnsi="Calibri" w:cs="Calibri"/>
+        </w:rPr>
+        <w:t>s</w:t>
+      </w:r>
+      <w:r>
+        <w:rPr>
+          <w:rFonts w:ascii="Calibri" w:hAnsi="Calibri" w:cs="Calibri"/>
+        </w:rPr>
+        <w:t xml:space="preserve"> </w:t>
+      </w:r>
+      <w:r>
+        <w:rPr>
+          <w:rFonts w:ascii="Calibri" w:hAnsi="Calibri" w:cs="Calibri"/>
+        </w:rPr>
+        <w:t>APIs</w:t>
+      </w:r>
+    </w:p>
+    <w:p>
+      <w:pPr>
+        <w:pBdr>
+          <w:top w:val="nil"/>
+          <w:left w:val="nil"/>
+          <w:bottom w:val="nil"/>
+          <w:right w:val="nil"/>
+          <w:between w:val="nil"/>
+        </w:pBdr>
+        <w:spacing w:line="276" w:lineRule="auto"/>
+        <w:rPr>
+          <w:rFonts w:ascii="Calibri" w:hAnsi="Calibri" w:cs="Calibri"/>
+        </w:rPr>
+      </w:pPr>
+      <w:r>
+        <w:rPr>
+          <w:rFonts w:ascii="Calibri" w:hAnsi="Calibri" w:cs="Calibri"/>
+        </w:rPr>
+        <w:t>Deux points de suivi de l’état de service :</w:t>
+      </w:r>
+    </w:p>
+    <w:p>
+      <w:pPr>
+        <w:pStyle w:val="Paragraphedeliste"/>
+        <w:numPr>
+          <w:ilvl w:val="0"/>
+          <w:numId w:val="2"/>
+        </w:numPr>
+        <w:pBdr>
+          <w:top w:val="nil"/>
+          <w:left w:val="nil"/>
+          <w:bottom w:val="nil"/>
+          <w:right w:val="nil"/>
+          <w:between w:val="nil"/>
+        </w:pBdr>
+        <w:rPr>
+          <w:rFonts w:ascii="Calibri" w:hAnsi="Calibri" w:cs="Calibri"/>
+        </w:rPr>
+      </w:pPr>
+      <w:r>
+        <w:rPr>
+          <w:rFonts w:ascii="Calibri" w:hAnsi="Calibri" w:cs="Calibri"/>
+        </w:rPr>
+        <w:t>Via l’interface Web, dans un menu dédié au suivi de l’état de service à un instant t</w:t>
+      </w:r>
+    </w:p>
+    <w:p>
+      <w:pPr>
+        <w:pBdr>
+          <w:top w:val="nil"/>
+          <w:left w:val="nil"/>
+          <w:bottom w:val="nil"/>
+          <w:right w:val="nil"/>
+          <w:between w:val="nil"/>
+        </w:pBdr>
+        <w:rPr>
+          <w:rFonts w:ascii="Calibri" w:hAnsi="Calibri" w:cs="Calibri"/>
+        </w:rPr>
+      </w:pPr>
+      <w:r>
+        <w:rPr>
+          <w:rFonts w:ascii="Calibri" w:hAnsi="Calibri" w:cs="Calibri"/>
+          <w:b/>
+          <w:bCs/>
+          <w:u w:val="single"/>
+        </w:rPr>
+        <w:t>Techniquement :</w:t>
+      </w:r>
+      <w:r>
+        <w:rPr>
+          <w:rFonts w:ascii="Calibri" w:hAnsi="Calibri" w:cs="Calibri"/>
+        </w:rPr>
+        <w:t xml:space="preserve"> Lors de l’accès à l’application, un </w:t>
+      </w:r>
+      <w:proofErr w:type="spellStart"/>
+      <w:r>
+        <w:rPr>
+          <w:rFonts w:ascii="Calibri" w:hAnsi="Calibri" w:cs="Calibri"/>
+        </w:rPr>
+        <w:t>Health</w:t>
+      </w:r>
+      <w:proofErr w:type="spellEnd"/>
+      <w:r>
+        <w:rPr>
+          <w:rFonts w:ascii="Calibri" w:hAnsi="Calibri" w:cs="Calibri"/>
+        </w:rPr>
+        <w:t xml:space="preserve"> Check est envoyé à chaque service, et un </w:t>
+      </w:r>
+      <w:proofErr w:type="spellStart"/>
+      <w:r>
+        <w:rPr>
+          <w:rFonts w:ascii="Calibri" w:hAnsi="Calibri" w:cs="Calibri"/>
+        </w:rPr>
+        <w:t>status</w:t>
+      </w:r>
+      <w:proofErr w:type="spellEnd"/>
+      <w:r>
+        <w:rPr>
+          <w:rFonts w:ascii="Calibri" w:hAnsi="Calibri" w:cs="Calibri"/>
+        </w:rPr>
+        <w:t xml:space="preserve"> est affiché (UP si le service est démarré - </w:t>
+      </w:r>
+      <w:proofErr w:type="spellStart"/>
+      <w:r>
+        <w:rPr>
+          <w:rFonts w:ascii="Calibri" w:hAnsi="Calibri" w:cs="Calibri"/>
+        </w:rPr>
+        <w:t>status</w:t>
+      </w:r>
+      <w:proofErr w:type="spellEnd"/>
+      <w:r>
+        <w:rPr>
+          <w:rFonts w:ascii="Calibri" w:hAnsi="Calibri" w:cs="Calibri"/>
+        </w:rPr>
+        <w:t xml:space="preserve"> http 200, DOWN si non)</w:t>
+      </w:r>
+    </w:p>
+    <w:p>
+      <w:pPr>
+        <w:pStyle w:val="Paragraphedeliste"/>
+        <w:numPr>
+          <w:ilvl w:val="0"/>
+          <w:numId w:val="2"/>
+        </w:numPr>
+        <w:pBdr>
+          <w:top w:val="nil"/>
+          <w:left w:val="nil"/>
+          <w:bottom w:val="nil"/>
+          <w:right w:val="nil"/>
+          <w:between w:val="nil"/>
+        </w:pBdr>
+        <w:rPr>
+          <w:rFonts w:ascii="Calibri" w:hAnsi="Calibri" w:cs="Calibri"/>
+        </w:rPr>
+      </w:pPr>
+      <w:r>
+        <w:rPr>
+          <w:rFonts w:ascii="Calibri" w:hAnsi="Calibri" w:cs="Calibri"/>
+        </w:rPr>
+        <w:t xml:space="preserve">Via une alerte lorsqu’un service n’est pas démarré. </w:t>
+      </w:r>
+    </w:p>
+    <w:p>
+      <w:pPr>
+        <w:pBdr>
+          <w:top w:val="nil"/>
+          <w:left w:val="nil"/>
+          <w:bottom w:val="nil"/>
+          <w:right w:val="nil"/>
+          <w:between w:val="nil"/>
+        </w:pBdr>
+        <w:rPr>
+          <w:rFonts w:ascii="Calibri" w:hAnsi="Calibri" w:cs="Calibri"/>
+        </w:rPr>
+      </w:pPr>
+      <w:r>
+        <w:rPr>
+          <w:rFonts w:ascii="Calibri" w:hAnsi="Calibri" w:cs="Calibri"/>
+          <w:b/>
+          <w:bCs/>
+          <w:u w:val="single"/>
+        </w:rPr>
+        <w:t>Techniquement :</w:t>
+      </w:r>
+      <w:r>
+        <w:rPr>
+          <w:rFonts w:ascii="Calibri" w:hAnsi="Calibri" w:cs="Calibri"/>
+          <w:b/>
+          <w:bCs/>
+          <w:u w:val="single"/>
+        </w:rPr>
+        <w:t xml:space="preserve"> </w:t>
+      </w:r>
+      <w:r>
+        <w:rPr>
+          <w:rFonts w:ascii="Calibri" w:hAnsi="Calibri" w:cs="Calibri"/>
+        </w:rPr>
+        <w:t>Un service de batch est exécuté toutes les minutes afin de vérifier l’état de service de toutes les applications. Si au moins un des services ne fonctionne pas, une notification est envoyée à l’administrateur</w:t>
       </w:r>
     </w:p>
     <w:p>
@@ -2242,31 +2603,6 @@
         <w:rPr>
           <w:rFonts w:ascii="Calibri" w:hAnsi="Calibri" w:cs="Calibri"/>
         </w:rPr>
-        <w:t>Suivi de l'état de service de l'API</w:t>
-      </w:r>
-    </w:p>
-    <w:p>
-      <w:pPr>
-        <w:numPr>
-          <w:ilvl w:val="3"/>
-          <w:numId w:val="3"/>
-        </w:numPr>
-        <w:pBdr>
-          <w:top w:val="nil"/>
-          <w:left w:val="nil"/>
-          <w:bottom w:val="nil"/>
-          <w:right w:val="nil"/>
-          <w:between w:val="nil"/>
-        </w:pBdr>
-        <w:spacing w:line="276" w:lineRule="auto"/>
-        <w:rPr>
-          <w:rFonts w:ascii="Calibri" w:hAnsi="Calibri" w:cs="Calibri"/>
-        </w:rPr>
-      </w:pPr>
-      <w:r>
-        <w:rPr>
-          <w:rFonts w:ascii="Calibri" w:hAnsi="Calibri" w:cs="Calibri"/>
-        </w:rPr>
         <w:t>Monitoring de la performance du modèle</w:t>
       </w:r>
     </w:p>
@@ -2297,6 +2633,27 @@
     </w:p>
     <w:p>
       <w:pPr>
+        <w:pBdr>
+          <w:top w:val="nil"/>
+          <w:left w:val="nil"/>
+          <w:bottom w:val="nil"/>
+          <w:right w:val="nil"/>
+          <w:between w:val="nil"/>
+        </w:pBdr>
+        <w:ind w:left="360"/>
+        <w:rPr>
+          <w:rFonts w:ascii="Calibri" w:hAnsi="Calibri" w:cs="Calibri"/>
+        </w:rPr>
+      </w:pPr>
+      <w:r>
+        <w:rPr>
+          <w:rFonts w:ascii="Calibri" w:hAnsi="Calibri" w:cs="Calibri"/>
+        </w:rPr>
+        <w:t>L’évaluation des performances du modèle de production sont basées sur plusieurs critères :</w:t>
+      </w:r>
+    </w:p>
+    <w:p>
+      <w:pPr>
         <w:pStyle w:val="Paragraphedeliste"/>
         <w:numPr>
           <w:ilvl w:val="1"/>
@@ -2313,11 +2670,125 @@
           <w:rFonts w:ascii="Calibri" w:hAnsi="Calibri" w:cs="Calibri"/>
         </w:rPr>
       </w:pPr>
-      <w:r>
-        <w:rPr>
-          <w:rFonts w:ascii="Calibri" w:hAnsi="Calibri" w:cs="Calibri"/>
-        </w:rPr>
-        <w:t>Consulter l'historique des prédictions du modèle</w:t>
+      <w:proofErr w:type="spellStart"/>
+      <w:r>
+        <w:rPr>
+          <w:rFonts w:ascii="Calibri" w:hAnsi="Calibri" w:cs="Calibri"/>
+        </w:rPr>
+        <w:t>Evolution</w:t>
+      </w:r>
+      <w:proofErr w:type="spellEnd"/>
+      <w:r>
+        <w:rPr>
+          <w:rFonts w:ascii="Calibri" w:hAnsi="Calibri" w:cs="Calibri"/>
+        </w:rPr>
+        <w:t xml:space="preserve"> de la précision des prédictions : Basée sur les retours utilisateurs</w:t>
+      </w:r>
+    </w:p>
+    <w:p>
+      <w:pPr>
+        <w:pStyle w:val="Paragraphedeliste"/>
+        <w:numPr>
+          <w:ilvl w:val="1"/>
+          <w:numId w:val="2"/>
+        </w:numPr>
+        <w:pBdr>
+          <w:top w:val="nil"/>
+          <w:left w:val="nil"/>
+          <w:bottom w:val="nil"/>
+          <w:right w:val="nil"/>
+          <w:between w:val="nil"/>
+        </w:pBdr>
+        <w:rPr>
+          <w:rFonts w:ascii="Calibri" w:hAnsi="Calibri" w:cs="Calibri"/>
+        </w:rPr>
+      </w:pPr>
+      <w:proofErr w:type="spellStart"/>
+      <w:r>
+        <w:rPr>
+          <w:rFonts w:ascii="Calibri" w:hAnsi="Calibri" w:cs="Calibri"/>
+        </w:rPr>
+        <w:t>Evolution</w:t>
+      </w:r>
+      <w:proofErr w:type="spellEnd"/>
+      <w:r>
+        <w:rPr>
+          <w:rFonts w:ascii="Calibri" w:hAnsi="Calibri" w:cs="Calibri"/>
+        </w:rPr>
+        <w:t xml:space="preserve"> du temps des prédictions : Afin de se conformer au niveau de service attendu par le client pour ses utilisateurs</w:t>
+      </w:r>
+    </w:p>
+    <w:p>
+      <w:pPr>
+        <w:pStyle w:val="Paragraphedeliste"/>
+        <w:numPr>
+          <w:ilvl w:val="1"/>
+          <w:numId w:val="2"/>
+        </w:numPr>
+        <w:pBdr>
+          <w:top w:val="nil"/>
+          <w:left w:val="nil"/>
+          <w:bottom w:val="nil"/>
+          <w:right w:val="nil"/>
+          <w:between w:val="nil"/>
+        </w:pBdr>
+        <w:rPr>
+          <w:rFonts w:ascii="Calibri" w:hAnsi="Calibri" w:cs="Calibri"/>
+        </w:rPr>
+      </w:pPr>
+      <w:r>
+        <w:rPr>
+          <w:rFonts w:ascii="Calibri" w:hAnsi="Calibri" w:cs="Calibri"/>
+        </w:rPr>
+        <w:t>Détection de drift du modèle en production</w:t>
+      </w:r>
+    </w:p>
+    <w:p>
+      <w:pPr>
+        <w:pStyle w:val="Paragraphedeliste"/>
+        <w:pBdr>
+          <w:top w:val="nil"/>
+          <w:left w:val="nil"/>
+          <w:bottom w:val="nil"/>
+          <w:right w:val="nil"/>
+          <w:between w:val="nil"/>
+        </w:pBdr>
+        <w:rPr>
+          <w:rFonts w:ascii="Calibri" w:hAnsi="Calibri" w:cs="Calibri"/>
+        </w:rPr>
+      </w:pPr>
+      <w:r>
+        <w:rPr>
+          <w:rFonts w:ascii="Calibri" w:hAnsi="Calibri" w:cs="Calibri"/>
+        </w:rPr>
+        <w:t>Pour cela, l’administrateur a la possibilité de c</w:t>
+      </w:r>
+      <w:r>
+        <w:rPr>
+          <w:rFonts w:ascii="Calibri" w:hAnsi="Calibri" w:cs="Calibri"/>
+        </w:rPr>
+        <w:t>onsulter l'historique des prédictions du modèle</w:t>
+      </w:r>
+    </w:p>
+    <w:p>
+      <w:pPr>
+        <w:pBdr>
+          <w:top w:val="nil"/>
+          <w:left w:val="nil"/>
+          <w:bottom w:val="nil"/>
+          <w:right w:val="nil"/>
+          <w:between w:val="nil"/>
+        </w:pBdr>
+        <w:ind w:left="720"/>
+        <w:rPr>
+          <w:rFonts w:ascii="Calibri" w:hAnsi="Calibri" w:cs="Calibri"/>
+        </w:rPr>
+      </w:pPr>
+      <w:r>
+        <w:rPr>
+          <w:rFonts w:ascii="Calibri" w:hAnsi="Calibri" w:cs="Calibri"/>
+        </w:rPr>
+        <w:t xml:space="preserve">Les informations affichées sont collectées en temps réel : </w:t>
       </w:r>
     </w:p>
     <w:p>
@@ -2342,14 +2813,14 @@
         <w:rPr>
           <w:rFonts w:ascii="Calibri" w:hAnsi="Calibri" w:cs="Calibri"/>
         </w:rPr>
-        <w:t>Consulter l'évolution des prédictions correcte du modèle</w:t>
+        <w:t>Version du modèle</w:t>
       </w:r>
     </w:p>
     <w:p>
       <w:pPr>
         <w:pStyle w:val="Paragraphedeliste"/>
         <w:numPr>
-          <w:ilvl w:val="1"/>
+          <w:ilvl w:val="2"/>
           <w:numId w:val="2"/>
         </w:numPr>
         <w:pBdr>
@@ -2367,14 +2838,14 @@
         <w:rPr>
           <w:rFonts w:ascii="Calibri" w:hAnsi="Calibri" w:cs="Calibri"/>
         </w:rPr>
-        <w:t>Consulter le temps de prédiction du modèle</w:t>
+        <w:t>Prédiction</w:t>
       </w:r>
     </w:p>
     <w:p>
       <w:pPr>
         <w:pStyle w:val="Paragraphedeliste"/>
         <w:numPr>
-          <w:ilvl w:val="1"/>
+          <w:ilvl w:val="2"/>
           <w:numId w:val="2"/>
         </w:numPr>
         <w:pBdr>
@@ -2392,8 +2863,213 @@
         <w:rPr>
           <w:rFonts w:ascii="Calibri" w:hAnsi="Calibri" w:cs="Calibri"/>
         </w:rPr>
-        <w:t>Consulter l'évolution de l'indicateur de modèle drift</w:t>
-      </w:r>
+        <w:t>Indice de confiance</w:t>
+      </w:r>
+    </w:p>
+    <w:p>
+      <w:pPr>
+        <w:pStyle w:val="Paragraphedeliste"/>
+        <w:numPr>
+          <w:ilvl w:val="2"/>
+          <w:numId w:val="2"/>
+        </w:numPr>
+        <w:pBdr>
+          <w:top w:val="nil"/>
+          <w:left w:val="nil"/>
+          <w:bottom w:val="nil"/>
+          <w:right w:val="nil"/>
+          <w:between w:val="nil"/>
+        </w:pBdr>
+        <w:rPr>
+          <w:rFonts w:ascii="Calibri" w:hAnsi="Calibri" w:cs="Calibri"/>
+        </w:rPr>
+      </w:pPr>
+      <w:r>
+        <w:rPr>
+          <w:rFonts w:ascii="Calibri" w:hAnsi="Calibri" w:cs="Calibri"/>
+        </w:rPr>
+        <w:t>Durée d’exécution de la prédiction</w:t>
+      </w:r>
+    </w:p>
+    <w:p>
+      <w:pPr>
+        <w:pStyle w:val="Paragraphedeliste"/>
+        <w:numPr>
+          <w:ilvl w:val="2"/>
+          <w:numId w:val="2"/>
+        </w:numPr>
+        <w:pBdr>
+          <w:top w:val="nil"/>
+          <w:left w:val="nil"/>
+          <w:bottom w:val="nil"/>
+          <w:right w:val="nil"/>
+          <w:between w:val="nil"/>
+        </w:pBdr>
+        <w:rPr>
+          <w:rFonts w:ascii="Calibri" w:hAnsi="Calibri" w:cs="Calibri"/>
+        </w:rPr>
+      </w:pPr>
+      <w:r>
+        <w:rPr>
+          <w:rFonts w:ascii="Calibri" w:hAnsi="Calibri" w:cs="Calibri"/>
+        </w:rPr>
+        <w:t>Retour utilisateur</w:t>
+      </w:r>
+    </w:p>
+    <w:p>
+      <w:pPr>
+        <w:pBdr>
+          <w:top w:val="nil"/>
+          <w:left w:val="nil"/>
+          <w:bottom w:val="nil"/>
+          <w:right w:val="nil"/>
+          <w:between w:val="nil"/>
+        </w:pBdr>
+        <w:ind w:firstLine="720"/>
+        <w:rPr>
+          <w:rFonts w:ascii="Calibri" w:hAnsi="Calibri" w:cs="Calibri"/>
+        </w:rPr>
+      </w:pPr>
+      <w:r>
+        <w:rPr>
+          <w:rFonts w:ascii="Calibri" w:hAnsi="Calibri" w:cs="Calibri"/>
+        </w:rPr>
+        <w:t>Et de c</w:t>
+      </w:r>
+      <w:r>
+        <w:rPr>
+          <w:rFonts w:ascii="Calibri" w:hAnsi="Calibri" w:cs="Calibri"/>
+        </w:rPr>
+        <w:t>onsulter l'évolution de l'indicateur de modèle drift</w:t>
+      </w:r>
+    </w:p>
+    <w:p>
+      <w:pPr>
+        <w:pBdr>
+          <w:top w:val="nil"/>
+          <w:left w:val="nil"/>
+          <w:bottom w:val="nil"/>
+          <w:right w:val="nil"/>
+          <w:between w:val="nil"/>
+        </w:pBdr>
+        <w:ind w:firstLine="720"/>
+        <w:rPr>
+          <w:rFonts w:ascii="Calibri" w:hAnsi="Calibri" w:cs="Calibri"/>
+        </w:rPr>
+      </w:pPr>
+      <w:r>
+        <w:rPr>
+          <w:rFonts w:ascii="Calibri" w:hAnsi="Calibri" w:cs="Calibri"/>
+        </w:rPr>
+        <w:t>Le drift est basé sur la variation des performances entre les données de référence et les données de productions labellisées par les utilisateurs (on ignore ainsi les données non labellisées)</w:t>
+      </w:r>
+    </w:p>
+    <w:p>
+      <w:pPr>
+        <w:pBdr>
+          <w:top w:val="nil"/>
+          <w:left w:val="nil"/>
+          <w:bottom w:val="nil"/>
+          <w:right w:val="nil"/>
+          <w:between w:val="nil"/>
+        </w:pBdr>
+        <w:ind w:firstLine="720"/>
+        <w:rPr>
+          <w:rFonts w:ascii="Calibri" w:hAnsi="Calibri" w:cs="Calibri"/>
+        </w:rPr>
+      </w:pPr>
+      <w:r>
+        <w:rPr>
+          <w:rFonts w:ascii="Calibri" w:hAnsi="Calibri" w:cs="Calibri"/>
+        </w:rPr>
+        <w:t>Deux seuils sont configurés pour détecter un drift de modèle:</w:t>
+      </w:r>
+    </w:p>
+    <w:p>
+      <w:pPr>
+        <w:pStyle w:val="Paragraphedeliste"/>
+        <w:numPr>
+          <w:ilvl w:val="0"/>
+          <w:numId w:val="2"/>
+        </w:numPr>
+        <w:pBdr>
+          <w:top w:val="nil"/>
+          <w:left w:val="nil"/>
+          <w:bottom w:val="nil"/>
+          <w:right w:val="nil"/>
+          <w:between w:val="nil"/>
+        </w:pBdr>
+        <w:rPr>
+          <w:rFonts w:ascii="Calibri" w:hAnsi="Calibri" w:cs="Calibri"/>
+        </w:rPr>
+      </w:pPr>
+      <w:r>
+        <w:rPr>
+          <w:rFonts w:ascii="Calibri" w:hAnsi="Calibri" w:cs="Calibri"/>
+        </w:rPr>
+        <w:t>Différentiel des moyennes de prédiction : Seuil par défaut à 0,01</w:t>
+      </w:r>
+    </w:p>
+    <w:p>
+      <w:pPr>
+        <w:pStyle w:val="Paragraphedeliste"/>
+        <w:numPr>
+          <w:ilvl w:val="0"/>
+          <w:numId w:val="2"/>
+        </w:numPr>
+        <w:pBdr>
+          <w:top w:val="nil"/>
+          <w:left w:val="nil"/>
+          <w:bottom w:val="nil"/>
+          <w:right w:val="nil"/>
+          <w:between w:val="nil"/>
+        </w:pBdr>
+        <w:rPr>
+          <w:rFonts w:ascii="Calibri" w:hAnsi="Calibri" w:cs="Calibri"/>
+        </w:rPr>
+      </w:pPr>
+      <w:r>
+        <w:rPr>
+          <w:rFonts w:ascii="Calibri" w:hAnsi="Calibri" w:cs="Calibri"/>
+        </w:rPr>
+        <w:t>Différentiel de l’écart type : Seuil par défaut à 0,05</w:t>
+      </w:r>
+    </w:p>
+    <w:p>
+      <w:pPr>
+        <w:pBdr>
+          <w:top w:val="nil"/>
+          <w:left w:val="nil"/>
+          <w:bottom w:val="nil"/>
+          <w:right w:val="nil"/>
+          <w:between w:val="nil"/>
+        </w:pBdr>
+        <w:ind w:left="720"/>
+        <w:rPr>
+          <w:rFonts w:ascii="Calibri" w:hAnsi="Calibri" w:cs="Calibri"/>
+        </w:rPr>
+      </w:pPr>
+      <w:r>
+        <w:rPr>
+          <w:rFonts w:ascii="Calibri" w:hAnsi="Calibri" w:cs="Calibri"/>
+        </w:rPr>
+        <w:t>Un drift est détecté lorsqu’un des deux seuils est dépassé.</w:t>
+      </w:r>
+    </w:p>
+    <w:p>
+      <w:pPr>
+        <w:pBdr>
+          <w:top w:val="nil"/>
+          <w:left w:val="nil"/>
+          <w:bottom w:val="nil"/>
+          <w:right w:val="nil"/>
+          <w:between w:val="nil"/>
+        </w:pBdr>
+        <w:ind w:firstLine="720"/>
+        <w:rPr>
+          <w:rFonts w:ascii="Calibri" w:hAnsi="Calibri" w:cs="Calibri"/>
+        </w:rPr>
+      </w:pPr>
     </w:p>
     <w:p>
       <w:pPr>
@@ -2457,10 +3133,6 @@
     </w:p>
     <w:p>
       <w:pPr>
-        <w:numPr>
-          <w:ilvl w:val="3"/>
-          <w:numId w:val="3"/>
-        </w:numPr>
         <w:pBdr>
           <w:top w:val="nil"/>
           <w:left w:val="nil"/>
@@ -2469,15 +3141,22 @@
           <w:between w:val="nil"/>
         </w:pBdr>
         <w:spacing w:line="276" w:lineRule="auto"/>
-        <w:rPr>
-          <w:rFonts w:ascii="Calibri" w:hAnsi="Calibri" w:cs="Calibri"/>
-        </w:rPr>
-      </w:pPr>
-      <w:r>
-        <w:rPr>
-          <w:rFonts w:ascii="Calibri" w:hAnsi="Calibri" w:cs="Calibri"/>
-        </w:rPr>
-        <w:t>Consultation des données utilisées</w:t>
+        <w:ind w:left="360"/>
+        <w:rPr>
+          <w:rFonts w:ascii="Calibri" w:hAnsi="Calibri" w:cs="Calibri"/>
+        </w:rPr>
+      </w:pPr>
+      <w:r>
+        <w:rPr>
+          <w:rFonts w:ascii="Calibri" w:hAnsi="Calibri" w:cs="Calibri"/>
+        </w:rPr>
+        <w:t xml:space="preserve">Pour chaque modèle, l’administrateur aura la possibilité de </w:t>
+      </w:r>
+      <w:r>
+        <w:rPr>
+          <w:rFonts w:ascii="Calibri" w:hAnsi="Calibri" w:cs="Calibri"/>
+        </w:rPr>
+        <w:t>consulter les métriques d’entrainement, ainsi que les données qui ont été utilisées pour l’entrainement</w:t>
       </w:r>
     </w:p>
     <w:p>
@@ -2542,6 +3221,153 @@
     </w:p>
     <w:p>
       <w:pPr>
+        <w:pBdr>
+          <w:top w:val="nil"/>
+          <w:left w:val="nil"/>
+          <w:bottom w:val="nil"/>
+          <w:right w:val="nil"/>
+          <w:between w:val="nil"/>
+        </w:pBdr>
+        <w:spacing w:line="276" w:lineRule="auto"/>
+        <w:ind w:left="360"/>
+        <w:rPr>
+          <w:rFonts w:ascii="Arial" w:eastAsia="Arial" w:hAnsi="Arial" w:cs="Arial"/>
+          <w:bCs/>
+          <w:color w:val="111111"/>
+          <w:sz w:val="26"/>
+          <w:szCs w:val="26"/>
+        </w:rPr>
+      </w:pPr>
+      <w:r>
+        <w:rPr>
+          <w:rFonts w:ascii="Arial" w:eastAsia="Arial" w:hAnsi="Arial" w:cs="Arial"/>
+          <w:bCs/>
+          <w:color w:val="111111"/>
+          <w:sz w:val="26"/>
+          <w:szCs w:val="26"/>
+        </w:rPr>
+        <w:lastRenderedPageBreak/>
+        <w:t>L’administrateur a la possibilité de lancer l’entrainement d’un modèle, ce qui consiste avec notre application à :</w:t>
+      </w:r>
+    </w:p>
+    <w:p>
+      <w:pPr>
+        <w:pStyle w:val="Paragraphedeliste"/>
+        <w:numPr>
+          <w:ilvl w:val="0"/>
+          <w:numId w:val="2"/>
+        </w:numPr>
+        <w:pBdr>
+          <w:top w:val="nil"/>
+          <w:left w:val="nil"/>
+          <w:bottom w:val="nil"/>
+          <w:right w:val="nil"/>
+          <w:between w:val="nil"/>
+        </w:pBdr>
+        <w:rPr>
+          <w:bCs/>
+          <w:color w:val="111111"/>
+          <w:sz w:val="26"/>
+          <w:szCs w:val="26"/>
+        </w:rPr>
+      </w:pPr>
+      <w:r>
+        <w:rPr>
+          <w:bCs/>
+          <w:color w:val="111111"/>
+          <w:sz w:val="26"/>
+          <w:szCs w:val="26"/>
+        </w:rPr>
+        <w:t>S</w:t>
+      </w:r>
+      <w:r>
+        <w:rPr>
+          <w:bCs/>
+          <w:color w:val="111111"/>
+          <w:sz w:val="26"/>
+          <w:szCs w:val="26"/>
+        </w:rPr>
+        <w:t>électionner les données à utiliser pour l’entrainement.</w:t>
+      </w:r>
+    </w:p>
+    <w:p>
+      <w:pPr>
+        <w:pStyle w:val="Paragraphedeliste"/>
+        <w:numPr>
+          <w:ilvl w:val="0"/>
+          <w:numId w:val="2"/>
+        </w:numPr>
+        <w:pBdr>
+          <w:top w:val="nil"/>
+          <w:left w:val="nil"/>
+          <w:bottom w:val="nil"/>
+          <w:right w:val="nil"/>
+          <w:between w:val="nil"/>
+        </w:pBdr>
+        <w:rPr>
+          <w:bCs/>
+          <w:color w:val="111111"/>
+          <w:sz w:val="26"/>
+          <w:szCs w:val="26"/>
+        </w:rPr>
+      </w:pPr>
+      <w:r>
+        <w:rPr>
+          <w:bCs/>
+          <w:color w:val="111111"/>
+          <w:sz w:val="26"/>
+          <w:szCs w:val="26"/>
+        </w:rPr>
+        <w:t>Choisir ou non d’équilibrer la répartition des données. Si c’est le cas, le nombre d’image sélectionné pour chaque classe est le même, et basé sur le nombre d’images disponibles pour la classe minimale.</w:t>
+      </w:r>
+    </w:p>
+    <w:p>
+      <w:pPr>
+        <w:pBdr>
+          <w:top w:val="nil"/>
+          <w:left w:val="nil"/>
+          <w:bottom w:val="nil"/>
+          <w:right w:val="nil"/>
+          <w:between w:val="nil"/>
+        </w:pBdr>
+        <w:ind w:left="360"/>
+        <w:rPr>
+          <w:rFonts w:ascii="Arial" w:eastAsia="Arial" w:hAnsi="Arial" w:cs="Arial"/>
+          <w:bCs/>
+          <w:color w:val="111111"/>
+          <w:sz w:val="26"/>
+          <w:szCs w:val="26"/>
+        </w:rPr>
+      </w:pPr>
+      <w:r>
+        <w:rPr>
+          <w:rFonts w:ascii="Arial" w:eastAsia="Arial" w:hAnsi="Arial" w:cs="Arial"/>
+          <w:bCs/>
+          <w:color w:val="111111"/>
+          <w:sz w:val="26"/>
+          <w:szCs w:val="26"/>
+        </w:rPr>
+        <w:t xml:space="preserve">Lorsque cette option est choisie, l’administrateur a également accès à la liste des images qui ont été sélectionné pour le modèle </w:t>
+      </w:r>
+    </w:p>
+    <w:p>
+      <w:pPr>
+        <w:pBdr>
+          <w:top w:val="nil"/>
+          <w:left w:val="nil"/>
+          <w:bottom w:val="nil"/>
+          <w:right w:val="nil"/>
+          <w:between w:val="nil"/>
+        </w:pBdr>
+        <w:spacing w:line="276" w:lineRule="auto"/>
+        <w:ind w:left="360"/>
+        <w:rPr>
+          <w:rFonts w:ascii="Calibri" w:hAnsi="Calibri" w:cs="Calibri"/>
+        </w:rPr>
+      </w:pPr>
+    </w:p>
+    <w:p>
+      <w:pPr>
         <w:numPr>
           <w:ilvl w:val="3"/>
           <w:numId w:val="3"/>
@@ -2564,6 +3390,66 @@
         </w:rPr>
         <w:t>Réentrainement avec les données de production</w:t>
       </w:r>
+    </w:p>
+    <w:p>
+      <w:pPr>
+        <w:pBdr>
+          <w:top w:val="nil"/>
+          <w:left w:val="nil"/>
+          <w:bottom w:val="nil"/>
+          <w:right w:val="nil"/>
+          <w:between w:val="nil"/>
+        </w:pBdr>
+        <w:spacing w:line="276" w:lineRule="auto"/>
+        <w:ind w:left="360"/>
+        <w:rPr>
+          <w:rFonts w:ascii="Calibri" w:hAnsi="Calibri" w:cs="Calibri"/>
+        </w:rPr>
+      </w:pPr>
+      <w:r>
+        <w:rPr>
+          <w:rFonts w:ascii="Calibri" w:hAnsi="Calibri" w:cs="Calibri"/>
+        </w:rPr>
+        <w:t xml:space="preserve">Cette option est celle utilisée en cas de drift d’un modèle. </w:t>
+      </w:r>
+    </w:p>
+    <w:p>
+      <w:pPr>
+        <w:pBdr>
+          <w:top w:val="nil"/>
+          <w:left w:val="nil"/>
+          <w:bottom w:val="nil"/>
+          <w:right w:val="nil"/>
+          <w:between w:val="nil"/>
+        </w:pBdr>
+        <w:spacing w:line="276" w:lineRule="auto"/>
+        <w:ind w:left="360"/>
+        <w:rPr>
+          <w:rFonts w:ascii="Calibri" w:hAnsi="Calibri" w:cs="Calibri"/>
+        </w:rPr>
+      </w:pPr>
+      <w:r>
+        <w:rPr>
+          <w:rFonts w:ascii="Calibri" w:hAnsi="Calibri" w:cs="Calibri"/>
+        </w:rPr>
+        <w:t>Alors qu’elle sera automatiquement réalisée dès la détection d’un drift sur le modèle en production, l’administrateur a la possibilité de l’appliquer à des modèles antérieurs.</w:t>
+      </w:r>
+    </w:p>
+    <w:p>
+      <w:pPr>
+        <w:pBdr>
+          <w:top w:val="nil"/>
+          <w:left w:val="nil"/>
+          <w:bottom w:val="nil"/>
+          <w:right w:val="nil"/>
+          <w:between w:val="nil"/>
+        </w:pBdr>
+        <w:spacing w:line="276" w:lineRule="auto"/>
+        <w:ind w:left="360"/>
+        <w:rPr>
+          <w:rFonts w:ascii="Calibri" w:hAnsi="Calibri" w:cs="Calibri"/>
+        </w:rPr>
+      </w:pPr>
     </w:p>
     <w:p>
       <w:pPr>
@@ -2602,6 +3488,28 @@
     </w:p>
     <w:p>
       <w:pPr>
+        <w:pBdr>
+          <w:top w:val="nil"/>
+          <w:left w:val="nil"/>
+          <w:bottom w:val="nil"/>
+          <w:right w:val="nil"/>
+          <w:between w:val="nil"/>
+        </w:pBdr>
+        <w:spacing w:line="276" w:lineRule="auto"/>
+        <w:ind w:left="360"/>
+        <w:rPr>
+          <w:rFonts w:ascii="Calibri" w:hAnsi="Calibri" w:cs="Calibri"/>
+        </w:rPr>
+      </w:pPr>
+      <w:r>
+        <w:rPr>
+          <w:rFonts w:ascii="Calibri" w:hAnsi="Calibri" w:cs="Calibri"/>
+        </w:rPr>
+        <w:t>L’administrateur peut accéder via l’application à l’historique des informations d’entrainement des modèles, et sélectionner ainsi la version candidate.</w:t>
+      </w:r>
+    </w:p>
+    <w:p>
+      <w:pPr>
         <w:numPr>
           <w:ilvl w:val="3"/>
           <w:numId w:val="3"/>
@@ -2627,6 +3535,66 @@
     </w:p>
     <w:p>
       <w:pPr>
+        <w:pBdr>
+          <w:top w:val="nil"/>
+          <w:left w:val="nil"/>
+          <w:bottom w:val="nil"/>
+          <w:right w:val="nil"/>
+          <w:between w:val="nil"/>
+        </w:pBdr>
+        <w:spacing w:line="276" w:lineRule="auto"/>
+        <w:ind w:left="360"/>
+        <w:rPr>
+          <w:rFonts w:ascii="Calibri" w:hAnsi="Calibri" w:cs="Calibri"/>
+        </w:rPr>
+      </w:pPr>
+      <w:r>
+        <w:rPr>
+          <w:rFonts w:ascii="Calibri" w:hAnsi="Calibri" w:cs="Calibri"/>
+        </w:rPr>
+        <w:t>Lorsque l’administrateur aura identifié une version candidate d’un modèle, il a la possibilité de la préparer pour mise en production</w:t>
+      </w:r>
+    </w:p>
+    <w:p>
+      <w:pPr>
+        <w:pBdr>
+          <w:top w:val="nil"/>
+          <w:left w:val="nil"/>
+          <w:bottom w:val="nil"/>
+          <w:right w:val="nil"/>
+          <w:between w:val="nil"/>
+        </w:pBdr>
+        <w:spacing w:line="276" w:lineRule="auto"/>
+        <w:ind w:left="360"/>
+        <w:rPr>
+          <w:rFonts w:ascii="Calibri" w:hAnsi="Calibri" w:cs="Calibri"/>
+          <w:u w:val="single"/>
+        </w:rPr>
+      </w:pPr>
+      <w:r>
+        <w:rPr>
+          <w:rFonts w:ascii="Calibri" w:hAnsi="Calibri" w:cs="Calibri"/>
+          <w:b/>
+          <w:bCs/>
+          <w:u w:val="single"/>
+        </w:rPr>
+        <w:t>Techniquement :</w:t>
+      </w:r>
+      <w:r>
+        <w:rPr>
+          <w:rFonts w:ascii="Calibri" w:hAnsi="Calibri" w:cs="Calibri"/>
+        </w:rPr>
+        <w:t xml:space="preserve"> Un </w:t>
+      </w:r>
+      <w:r>
+        <w:rPr>
+          <w:rFonts w:ascii="Calibri" w:hAnsi="Calibri" w:cs="Calibri"/>
+        </w:rPr>
+        <w:t>tag est ajouté au modèle et pourra ainsi être déployé au prochain batch dédié aux fenêtres de maintenance de l’application.</w:t>
+      </w:r>
+    </w:p>
+    <w:p>
+      <w:pPr>
         <w:numPr>
           <w:ilvl w:val="3"/>
           <w:numId w:val="3"/>
@@ -2648,6 +3616,28 @@
           <w:rFonts w:ascii="Calibri" w:hAnsi="Calibri" w:cs="Calibri"/>
         </w:rPr>
         <w:t>Forcer un déploiement immédiat</w:t>
+      </w:r>
+    </w:p>
+    <w:p>
+      <w:pPr>
+        <w:pBdr>
+          <w:top w:val="nil"/>
+          <w:left w:val="nil"/>
+          <w:bottom w:val="nil"/>
+          <w:right w:val="nil"/>
+          <w:between w:val="nil"/>
+        </w:pBdr>
+        <w:spacing w:line="276" w:lineRule="auto"/>
+        <w:ind w:left="360"/>
+        <w:rPr>
+          <w:rFonts w:ascii="Calibri" w:hAnsi="Calibri" w:cs="Calibri"/>
+        </w:rPr>
+      </w:pPr>
+      <w:r>
+        <w:rPr>
+          <w:rFonts w:ascii="Calibri" w:hAnsi="Calibri" w:cs="Calibri"/>
+        </w:rPr>
+        <w:t>L’administrateur a également la possibilité de déployer un modèle immédiatement, ce qui peut être utile dans le cas où un drift du modèle est très important et que le nouveau modèle semble corriger cette dérive</w:t>
       </w:r>
     </w:p>
     <w:p>
@@ -2711,6 +3701,34 @@
     </w:p>
     <w:p>
       <w:pPr>
+        <w:pBdr>
+          <w:top w:val="nil"/>
+          <w:left w:val="nil"/>
+          <w:bottom w:val="nil"/>
+          <w:right w:val="nil"/>
+          <w:between w:val="nil"/>
+        </w:pBdr>
+        <w:spacing w:line="276" w:lineRule="auto"/>
+        <w:ind w:left="360"/>
+        <w:rPr>
+          <w:rFonts w:ascii="Calibri" w:hAnsi="Calibri" w:cs="Calibri"/>
+        </w:rPr>
+      </w:pPr>
+      <w:r>
+        <w:rPr>
+          <w:rFonts w:ascii="Calibri" w:hAnsi="Calibri" w:cs="Calibri"/>
+        </w:rPr>
+        <w:t>Afin de gérer l’évolution</w:t>
+      </w:r>
+      <w:r>
+        <w:rPr>
+          <w:rFonts w:ascii="Calibri" w:hAnsi="Calibri" w:cs="Calibri"/>
+        </w:rPr>
+        <w:t xml:space="preserve"> des données, l’administrateur a également la possibilité de forcer la récupération des données ou la fusion des données de production avec les données de référence</w:t>
+      </w:r>
+    </w:p>
+    <w:p>
+      <w:pPr>
         <w:numPr>
           <w:ilvl w:val="3"/>
           <w:numId w:val="3"/>
@@ -2736,6 +3754,78 @@
     </w:p>
     <w:p>
       <w:pPr>
+        <w:pBdr>
+          <w:top w:val="nil"/>
+          <w:left w:val="nil"/>
+          <w:bottom w:val="nil"/>
+          <w:right w:val="nil"/>
+          <w:between w:val="nil"/>
+        </w:pBdr>
+        <w:spacing w:line="276" w:lineRule="auto"/>
+        <w:ind w:left="360"/>
+        <w:rPr>
+          <w:rFonts w:ascii="Calibri" w:hAnsi="Calibri" w:cs="Calibri"/>
+        </w:rPr>
+      </w:pPr>
+      <w:r>
+        <w:rPr>
+          <w:rFonts w:ascii="Calibri" w:hAnsi="Calibri" w:cs="Calibri"/>
+        </w:rPr>
+        <w:t xml:space="preserve">Les données </w:t>
+      </w:r>
+      <w:proofErr w:type="spellStart"/>
+      <w:r>
+        <w:rPr>
+          <w:rFonts w:ascii="Calibri" w:hAnsi="Calibri" w:cs="Calibri"/>
+        </w:rPr>
+        <w:t>Kaggle</w:t>
+      </w:r>
+      <w:proofErr w:type="spellEnd"/>
+      <w:r>
+        <w:rPr>
+          <w:rFonts w:ascii="Calibri" w:hAnsi="Calibri" w:cs="Calibri"/>
+        </w:rPr>
+        <w:t xml:space="preserve"> ne sont pas mise à jour régulièrement et un batch de téléchargement automatisé n’est pas pertinent si la période de </w:t>
+      </w:r>
+      <w:proofErr w:type="spellStart"/>
+      <w:r>
+        <w:rPr>
+          <w:rFonts w:ascii="Calibri" w:hAnsi="Calibri" w:cs="Calibri"/>
+        </w:rPr>
+        <w:t>raffraichissement</w:t>
+      </w:r>
+      <w:proofErr w:type="spellEnd"/>
+      <w:r>
+        <w:rPr>
+          <w:rFonts w:ascii="Calibri" w:hAnsi="Calibri" w:cs="Calibri"/>
+        </w:rPr>
+        <w:t xml:space="preserve"> des données n’est pas prévisible. </w:t>
+      </w:r>
+    </w:p>
+    <w:p>
+      <w:pPr>
+        <w:pBdr>
+          <w:top w:val="nil"/>
+          <w:left w:val="nil"/>
+          <w:bottom w:val="nil"/>
+          <w:right w:val="nil"/>
+          <w:between w:val="nil"/>
+        </w:pBdr>
+        <w:spacing w:line="276" w:lineRule="auto"/>
+        <w:ind w:left="360"/>
+        <w:rPr>
+          <w:rFonts w:ascii="Calibri" w:hAnsi="Calibri" w:cs="Calibri"/>
+        </w:rPr>
+      </w:pPr>
+      <w:r>
+        <w:rPr>
+          <w:rFonts w:ascii="Calibri" w:hAnsi="Calibri" w:cs="Calibri"/>
+        </w:rPr>
+        <w:t>L’administrateur a donc la possibilité de lancer manuellement le téléchargement des données KAGGLE.</w:t>
+      </w:r>
+    </w:p>
+    <w:p>
+      <w:pPr>
         <w:numPr>
           <w:ilvl w:val="3"/>
           <w:numId w:val="3"/>
@@ -2756,33 +3846,128 @@
         <w:rPr>
           <w:rFonts w:ascii="Calibri" w:hAnsi="Calibri" w:cs="Calibri"/>
         </w:rPr>
-        <w:t>Ajout d'une ou plusieurs images labellisées</w:t>
-      </w:r>
-    </w:p>
-    <w:p>
-      <w:pPr>
-        <w:numPr>
-          <w:ilvl w:val="3"/>
-          <w:numId w:val="3"/>
-        </w:numPr>
-        <w:pBdr>
-          <w:top w:val="nil"/>
-          <w:left w:val="nil"/>
-          <w:bottom w:val="nil"/>
-          <w:right w:val="nil"/>
-          <w:between w:val="nil"/>
-        </w:pBdr>
-        <w:spacing w:line="276" w:lineRule="auto"/>
-        <w:rPr>
-          <w:rFonts w:ascii="Calibri" w:hAnsi="Calibri" w:cs="Calibri"/>
-        </w:rPr>
-      </w:pPr>
-      <w:r>
-        <w:rPr>
-          <w:rFonts w:ascii="Calibri" w:hAnsi="Calibri" w:cs="Calibri"/>
-        </w:rPr>
         <w:t>Créer une nouvelle version des données</w:t>
       </w:r>
+    </w:p>
+    <w:p>
+      <w:pPr>
+        <w:pStyle w:val="Paragraphedeliste"/>
+        <w:numPr>
+          <w:ilvl w:val="0"/>
+          <w:numId w:val="2"/>
+        </w:numPr>
+        <w:pBdr>
+          <w:top w:val="nil"/>
+          <w:left w:val="nil"/>
+          <w:bottom w:val="nil"/>
+          <w:right w:val="nil"/>
+          <w:between w:val="nil"/>
+        </w:pBdr>
+        <w:rPr>
+          <w:rFonts w:ascii="Calibri" w:hAnsi="Calibri" w:cs="Calibri"/>
+        </w:rPr>
+      </w:pPr>
+      <w:r>
+        <w:rPr>
+          <w:rFonts w:ascii="Calibri" w:hAnsi="Calibri" w:cs="Calibri"/>
+        </w:rPr>
+        <w:t>Fusionner les données de référence et les données de production</w:t>
+      </w:r>
+      <w:r>
+        <w:rPr>
+          <w:rFonts w:ascii="Calibri" w:hAnsi="Calibri" w:cs="Calibri"/>
+        </w:rPr>
+        <w:t xml:space="preserve">, ou </w:t>
+      </w:r>
+      <w:proofErr w:type="spellStart"/>
+      <w:r>
+        <w:rPr>
+          <w:rFonts w:ascii="Calibri" w:hAnsi="Calibri" w:cs="Calibri"/>
+        </w:rPr>
+        <w:t>kaggle</w:t>
+      </w:r>
+      <w:proofErr w:type="spellEnd"/>
+    </w:p>
+    <w:p>
+      <w:pPr>
+        <w:pBdr>
+          <w:top w:val="nil"/>
+          <w:left w:val="nil"/>
+          <w:bottom w:val="nil"/>
+          <w:right w:val="nil"/>
+          <w:between w:val="nil"/>
+        </w:pBdr>
+        <w:ind w:left="360"/>
+        <w:jc w:val="both"/>
+        <w:rPr>
+          <w:rFonts w:ascii="Calibri" w:hAnsi="Calibri" w:cs="Calibri"/>
+        </w:rPr>
+      </w:pPr>
+      <w:r>
+        <w:rPr>
+          <w:rFonts w:ascii="Calibri" w:hAnsi="Calibri" w:cs="Calibri"/>
+          <w:b/>
+          <w:bCs/>
+          <w:u w:val="single"/>
+        </w:rPr>
+        <w:t>Techniquement</w:t>
+      </w:r>
+      <w:r>
+        <w:rPr>
+          <w:rFonts w:ascii="Calibri" w:hAnsi="Calibri" w:cs="Calibri"/>
+          <w:b/>
+          <w:bCs/>
+          <w:u w:val="single"/>
+        </w:rPr>
+        <w:t> :</w:t>
+      </w:r>
+      <w:r>
+        <w:rPr>
+          <w:rFonts w:ascii="Calibri" w:hAnsi="Calibri" w:cs="Calibri"/>
+          <w:b/>
+          <w:bCs/>
+        </w:rPr>
+        <w:t xml:space="preserve"> </w:t>
+      </w:r>
+      <w:r>
+        <w:rPr>
+          <w:rFonts w:ascii="Calibri" w:hAnsi="Calibri" w:cs="Calibri"/>
+        </w:rPr>
+        <w:t>L’intégration de nouvelle données</w:t>
+      </w:r>
+      <w:r>
+        <w:rPr>
+          <w:rFonts w:ascii="Calibri" w:hAnsi="Calibri" w:cs="Calibri"/>
+        </w:rPr>
+        <w:t xml:space="preserve"> est basée sur le hash md5</w:t>
+      </w:r>
+      <w:r>
+        <w:rPr>
+          <w:rFonts w:ascii="Calibri" w:hAnsi="Calibri" w:cs="Calibri"/>
+        </w:rPr>
+        <w:t xml:space="preserve"> des images. </w:t>
+      </w:r>
+      <w:r>
+        <w:rPr>
+          <w:rFonts w:ascii="Calibri" w:hAnsi="Calibri" w:cs="Calibri"/>
+        </w:rPr>
+        <w:t>Ainsi, seuls les fichiers avec un hash md5 absent de la base de données seront ajoutés.</w:t>
+      </w:r>
+    </w:p>
+    <w:p>
+      <w:pPr>
+        <w:pBdr>
+          <w:top w:val="nil"/>
+          <w:left w:val="nil"/>
+          <w:bottom w:val="nil"/>
+          <w:right w:val="nil"/>
+          <w:between w:val="nil"/>
+        </w:pBdr>
+        <w:ind w:left="360"/>
+        <w:rPr>
+          <w:rFonts w:ascii="Calibri" w:hAnsi="Calibri" w:cs="Calibri"/>
+        </w:rPr>
+      </w:pPr>
     </w:p>
     <w:p>
       <w:pPr>
@@ -2804,6 +3989,7 @@
           <w:color w:val="111111"/>
           <w:sz w:val="26"/>
           <w:szCs w:val="26"/>
+          <w:highlight w:val="red"/>
           <w:u w:val="single"/>
         </w:rPr>
       </w:pPr>
@@ -2814,6 +4000,7 @@
           <w:color w:val="111111"/>
           <w:sz w:val="26"/>
           <w:szCs w:val="26"/>
+          <w:highlight w:val="red"/>
           <w:u w:val="single"/>
         </w:rPr>
         <w:t>Traitement des alertes reçues</w:t>
@@ -2836,6 +4023,7 @@
           <w:sz w:val="26"/>
           <w:szCs w:val="26"/>
         </w:rPr>
+        <w:lastRenderedPageBreak/>
         <w:t>L’administrateur reçoit des alertes par mail sur le fonctionnement de l’application. Le type de message reçu :</w:t>
       </w:r>
     </w:p>
@@ -3134,6 +4322,7 @@
           <w:color w:val="111111"/>
           <w:sz w:val="26"/>
           <w:szCs w:val="26"/>
+          <w:highlight w:val="red"/>
           <w:u w:val="single"/>
         </w:rPr>
       </w:pPr>
@@ -3144,6 +4333,7 @@
           <w:color w:val="111111"/>
           <w:sz w:val="26"/>
           <w:szCs w:val="26"/>
+          <w:highlight w:val="red"/>
           <w:u w:val="single"/>
         </w:rPr>
         <w:t>Gestion des performances du modèle</w:t>
@@ -3195,7 +4385,6 @@
         <w:rPr>
           <w:rFonts w:ascii="Arial" w:hAnsi="Arial" w:cs="Arial"/>
         </w:rPr>
-        <w:lastRenderedPageBreak/>
         <w:t xml:space="preserve">L’action de réentraînement d’un modèle est manuelle. La décision de relancer un réentrainement dépendra de l’analyse par l’administrateur : </w:t>
       </w:r>
     </w:p>
@@ -3393,7 +4582,13 @@
         <w:rPr>
           <w:rFonts w:ascii="Arial" w:hAnsi="Arial" w:cs="Arial"/>
         </w:rPr>
-        <w:t>Seront proposés les cas d’usage des utilisateurs et contributeurs.</w:t>
+        <w:t>Seront proposés les cas d’usage des utilisateurs et contributeurs</w:t>
+      </w:r>
+      <w:r>
+        <w:rPr>
+          <w:rFonts w:ascii="Arial" w:hAnsi="Arial" w:cs="Arial"/>
+        </w:rPr>
+        <w:t>, mais également à l’administrateur</w:t>
       </w:r>
     </w:p>
     <w:p>
@@ -3426,108 +4621,91 @@
         <w:rPr>
           <w:rFonts w:ascii="Arial" w:hAnsi="Arial" w:cs="Arial"/>
         </w:rPr>
-        <w:t>La page d’accueil invite l’utilisateur à s’authentifier ou à s’inscrire.</w:t>
-      </w:r>
-    </w:p>
-    <w:p>
-      <w:pPr>
-        <w:rPr>
-          <w:rFonts w:ascii="Arial" w:hAnsi="Arial" w:cs="Arial"/>
-        </w:rPr>
-      </w:pPr>
-      <w:r>
-        <w:rPr>
-          <w:rFonts w:ascii="Arial" w:hAnsi="Arial" w:cs="Arial"/>
-        </w:rPr>
-        <w:t>Lorsque la connexion est établie, cela activera trois sections du menu principal :</w:t>
-      </w:r>
-    </w:p>
-    <w:p>
-      <w:pPr>
+        <w:t>La page d’accueil invite l’utilisateur à s’authentifier</w:t>
+      </w:r>
+      <w:r>
+        <w:rPr>
+          <w:rFonts w:ascii="Arial" w:hAnsi="Arial" w:cs="Arial"/>
+        </w:rPr>
+        <w:t>.</w:t>
+      </w:r>
+    </w:p>
+    <w:p>
+      <w:pPr>
+        <w:rPr>
+          <w:rFonts w:ascii="Arial" w:hAnsi="Arial" w:cs="Arial"/>
+        </w:rPr>
+      </w:pPr>
+      <w:r>
+        <w:rPr>
+          <w:rFonts w:ascii="Arial" w:hAnsi="Arial" w:cs="Arial"/>
+        </w:rPr>
+        <w:t xml:space="preserve">Lorsque la connexion est établie, cela activera </w:t>
+      </w:r>
+      <w:r>
+        <w:rPr>
+          <w:rFonts w:ascii="Arial" w:hAnsi="Arial" w:cs="Arial"/>
+        </w:rPr>
+        <w:t>des sections selon le profil de l’utilisateur.</w:t>
+      </w:r>
+    </w:p>
+    <w:p>
+      <w:pPr>
+        <w:rPr>
+          <w:rFonts w:ascii="Arial" w:hAnsi="Arial" w:cs="Arial"/>
+        </w:rPr>
+      </w:pPr>
+      <w:r>
+        <w:rPr>
+          <w:rFonts w:ascii="Arial" w:hAnsi="Arial" w:cs="Arial"/>
+        </w:rPr>
+        <w:lastRenderedPageBreak/>
+        <w:t>Pour un utilisateur/contributeur :</w:t>
+      </w:r>
+    </w:p>
+    <w:p>
+      <w:pPr>
+        <w:pStyle w:val="Paragraphedeliste"/>
         <w:numPr>
           <w:ilvl w:val="0"/>
           <w:numId w:val="2"/>
         </w:numPr>
-        <w:pBdr>
-          <w:top w:val="nil"/>
-          <w:left w:val="nil"/>
-          <w:bottom w:val="nil"/>
-          <w:right w:val="nil"/>
-          <w:between w:val="nil"/>
-        </w:pBdr>
-        <w:spacing w:line="276" w:lineRule="auto"/>
-        <w:rPr>
-          <w:rFonts w:ascii="Arial" w:hAnsi="Arial" w:cs="Arial"/>
-        </w:rPr>
-      </w:pPr>
-      <w:r>
-        <w:rPr>
-          <w:rFonts w:ascii="Arial" w:eastAsia="Arial" w:hAnsi="Arial" w:cs="Arial"/>
-          <w:color w:val="000000"/>
-          <w:sz w:val="22"/>
-          <w:szCs w:val="22"/>
-        </w:rPr>
-        <w:t>Reconnaitre un oiseau</w:t>
-      </w:r>
-    </w:p>
-    <w:p>
-      <w:pPr>
+      </w:pPr>
+      <w:r>
+        <w:t>Accueil (Connexion/Déconnexion)</w:t>
+      </w:r>
+    </w:p>
+    <w:p>
+      <w:pPr>
+        <w:pStyle w:val="Paragraphedeliste"/>
         <w:numPr>
           <w:ilvl w:val="0"/>
           <w:numId w:val="2"/>
         </w:numPr>
-        <w:pBdr>
-          <w:top w:val="nil"/>
-          <w:left w:val="nil"/>
-          <w:bottom w:val="nil"/>
-          <w:right w:val="nil"/>
-          <w:between w:val="nil"/>
-        </w:pBdr>
-        <w:spacing w:line="276" w:lineRule="auto"/>
-        <w:rPr>
-          <w:rFonts w:ascii="Arial" w:hAnsi="Arial" w:cs="Arial"/>
-        </w:rPr>
-      </w:pPr>
-      <w:r>
-        <w:rPr>
-          <w:rFonts w:ascii="Arial" w:eastAsia="Arial" w:hAnsi="Arial" w:cs="Arial"/>
-          <w:color w:val="000000"/>
-          <w:sz w:val="22"/>
-          <w:szCs w:val="22"/>
-        </w:rPr>
-        <w:t>Contribuer</w:t>
-      </w:r>
-    </w:p>
-    <w:p>
-      <w:pPr>
+      </w:pPr>
+      <w:r>
+        <w:t>Page de prédiction</w:t>
+      </w:r>
+    </w:p>
+    <w:p>
+      <w:pPr>
+        <w:pStyle w:val="Paragraphedeliste"/>
         <w:numPr>
           <w:ilvl w:val="0"/>
           <w:numId w:val="2"/>
         </w:numPr>
-        <w:pBdr>
-          <w:top w:val="nil"/>
-          <w:left w:val="nil"/>
-          <w:bottom w:val="nil"/>
-          <w:right w:val="nil"/>
-          <w:between w:val="nil"/>
-        </w:pBdr>
-        <w:spacing w:line="276" w:lineRule="auto"/>
-        <w:rPr>
-          <w:rFonts w:ascii="Arial" w:hAnsi="Arial" w:cs="Arial"/>
-        </w:rPr>
-      </w:pPr>
-      <w:r>
-        <w:rPr>
-          <w:rFonts w:ascii="Arial" w:eastAsia="Arial" w:hAnsi="Arial" w:cs="Arial"/>
-          <w:color w:val="000000"/>
-          <w:sz w:val="22"/>
-          <w:szCs w:val="22"/>
-        </w:rPr>
+      </w:pPr>
+      <w:r>
         <w:t>Mon compte</w:t>
       </w:r>
     </w:p>
     <w:p>
       <w:pPr>
+        <w:pStyle w:val="Paragraphedeliste"/>
+      </w:pPr>
+    </w:p>
+    <w:p>
+      <w:pPr>
         <w:rPr>
           <w:rFonts w:ascii="Arial" w:hAnsi="Arial" w:cs="Arial"/>
         </w:rPr>
@@ -3538,40 +4716,96 @@
         </w:rPr>
         <w:t xml:space="preserve"> </w:t>
       </w:r>
-    </w:p>
-    <w:p>
-      <w:pPr>
-        <w:rPr>
-          <w:rFonts w:ascii="Arial" w:hAnsi="Arial" w:cs="Arial"/>
-        </w:rPr>
-      </w:pPr>
-    </w:p>
-    <w:p>
-      <w:pPr>
-        <w:rPr>
-          <w:rFonts w:ascii="Arial" w:hAnsi="Arial" w:cs="Arial"/>
-        </w:rPr>
-      </w:pPr>
-    </w:p>
-    <w:p>
-      <w:pPr>
-        <w:rPr>
-          <w:rFonts w:ascii="Arial" w:hAnsi="Arial" w:cs="Arial"/>
-        </w:rPr>
-      </w:pPr>
-      <w:r>
-        <w:rPr>
-          <w:rFonts w:ascii="Arial" w:hAnsi="Arial" w:cs="Arial"/>
-        </w:rPr>
-        <w:t xml:space="preserve"> </w:t>
-      </w:r>
-    </w:p>
-    <w:p>
-      <w:pPr>
-        <w:rPr>
-          <w:rFonts w:ascii="Arial" w:hAnsi="Arial" w:cs="Arial"/>
-        </w:rPr>
-      </w:pPr>
+      <w:r>
+        <w:rPr>
+          <w:rFonts w:ascii="Arial" w:hAnsi="Arial" w:cs="Arial"/>
+        </w:rPr>
+        <w:t>Pour un administrateur, les sections ci-dessus seront complétées par les sections suivantes :</w:t>
+      </w:r>
+    </w:p>
+    <w:p>
+      <w:pPr>
+        <w:pStyle w:val="Paragraphedeliste"/>
+        <w:numPr>
+          <w:ilvl w:val="0"/>
+          <w:numId w:val="2"/>
+        </w:numPr>
+      </w:pPr>
+      <w:proofErr w:type="spellStart"/>
+      <w:r>
+        <w:t>Etat</w:t>
+      </w:r>
+      <w:proofErr w:type="spellEnd"/>
+      <w:r>
+        <w:t xml:space="preserve"> des services</w:t>
+      </w:r>
+    </w:p>
+    <w:p>
+      <w:pPr>
+        <w:pStyle w:val="Paragraphedeliste"/>
+        <w:numPr>
+          <w:ilvl w:val="0"/>
+          <w:numId w:val="2"/>
+        </w:numPr>
+      </w:pPr>
+      <w:r>
+        <w:t>Performance du modèle en production</w:t>
+      </w:r>
+    </w:p>
+    <w:p>
+      <w:pPr>
+        <w:pStyle w:val="Paragraphedeliste"/>
+        <w:numPr>
+          <w:ilvl w:val="0"/>
+          <w:numId w:val="2"/>
+        </w:numPr>
+      </w:pPr>
+      <w:proofErr w:type="spellStart"/>
+      <w:r>
+        <w:t>Evaluation</w:t>
+      </w:r>
+      <w:proofErr w:type="spellEnd"/>
+    </w:p>
+    <w:p>
+      <w:pPr>
+        <w:pStyle w:val="Paragraphedeliste"/>
+        <w:numPr>
+          <w:ilvl w:val="0"/>
+          <w:numId w:val="2"/>
+        </w:numPr>
+      </w:pPr>
+      <w:r>
+        <w:t>Entrainement (de modèle)</w:t>
+      </w:r>
+    </w:p>
+    <w:p>
+      <w:pPr>
+        <w:pStyle w:val="Paragraphedeliste"/>
+        <w:numPr>
+          <w:ilvl w:val="0"/>
+          <w:numId w:val="2"/>
+        </w:numPr>
+      </w:pPr>
+      <w:r>
+        <w:t>Déploiement (de modèle)</w:t>
+      </w:r>
+    </w:p>
+    <w:p>
+      <w:pPr>
+        <w:pStyle w:val="Paragraphedeliste"/>
+        <w:numPr>
+          <w:ilvl w:val="0"/>
+          <w:numId w:val="2"/>
+        </w:numPr>
+      </w:pPr>
+      <w:proofErr w:type="spellStart"/>
+      <w:r>
+        <w:t>Datasets</w:t>
+      </w:r>
+      <w:proofErr w:type="spellEnd"/>
+      <w:r>
+        <w:t xml:space="preserve"> (Bases de données)</w:t>
+      </w:r>
     </w:p>
     <w:p>
       <w:pPr>
@@ -3581,932 +4815,1243 @@
           <w:numId w:val="3"/>
         </w:numPr>
       </w:pPr>
-      <w:r>
-        <w:t>Présentation de l’API – Backend</w:t>
+      <w:bookmarkStart w:id="3" w:name="_heading=h.fqwafce8iafp" w:colFirst="0" w:colLast="0"/>
+      <w:bookmarkEnd w:id="3"/>
+      <w:r>
+        <w:t>Règles de gestion - Monitoring de l’application</w:t>
+      </w:r>
+    </w:p>
+    <w:p>
+      <w:pPr>
+        <w:rPr>
+          <w:rFonts w:ascii="Arial" w:hAnsi="Arial" w:cs="Arial"/>
+        </w:rPr>
+      </w:pPr>
+    </w:p>
+    <w:tbl>
+      <w:tblPr>
+        <w:tblStyle w:val="Grilledutableau"/>
+        <w:tblW w:w="10060" w:type="dxa"/>
+        <w:tblLook w:val="04A0" w:firstRow="1" w:lastRow="0" w:firstColumn="1" w:lastColumn="0" w:noHBand="0" w:noVBand="1"/>
+      </w:tblPr>
+      <w:tblGrid>
+        <w:gridCol w:w="1804"/>
+        <w:gridCol w:w="2260"/>
+        <w:gridCol w:w="1676"/>
+        <w:gridCol w:w="1981"/>
+        <w:gridCol w:w="2339"/>
+      </w:tblGrid>
+      <w:tr>
+        <w:tc>
+          <w:tcPr>
+            <w:tcW w:w="1804" w:type="dxa"/>
+            <w:shd w:val="clear" w:color="auto" w:fill="auto"/>
+          </w:tcPr>
+          <w:p>
+            <w:pPr>
+              <w:jc w:val="center"/>
+              <w:rPr>
+                <w:rFonts w:ascii="Arial" w:hAnsi="Arial" w:cs="Arial"/>
+                <w:b/>
+                <w:bCs/>
+              </w:rPr>
+            </w:pPr>
+            <w:r>
+              <w:rPr>
+                <w:rFonts w:ascii="Arial" w:hAnsi="Arial" w:cs="Arial"/>
+                <w:b/>
+                <w:bCs/>
+              </w:rPr>
+              <w:t>Type d’alerte</w:t>
+            </w:r>
+          </w:p>
+        </w:tc>
+        <w:tc>
+          <w:tcPr>
+            <w:tcW w:w="2260" w:type="dxa"/>
+            <w:shd w:val="clear" w:color="auto" w:fill="auto"/>
+          </w:tcPr>
+          <w:p>
+            <w:pPr>
+              <w:jc w:val="center"/>
+              <w:rPr>
+                <w:rFonts w:ascii="Arial" w:hAnsi="Arial" w:cs="Arial"/>
+                <w:b/>
+                <w:bCs/>
+              </w:rPr>
+            </w:pPr>
+            <w:r>
+              <w:rPr>
+                <w:rFonts w:ascii="Arial" w:hAnsi="Arial" w:cs="Arial"/>
+                <w:b/>
+                <w:bCs/>
+              </w:rPr>
+              <w:t>Exécution</w:t>
+            </w:r>
+          </w:p>
+        </w:tc>
+        <w:tc>
+          <w:tcPr>
+            <w:tcW w:w="1676" w:type="dxa"/>
+            <w:shd w:val="clear" w:color="auto" w:fill="auto"/>
+          </w:tcPr>
+          <w:p>
+            <w:pPr>
+              <w:jc w:val="center"/>
+              <w:rPr>
+                <w:rFonts w:ascii="Arial" w:hAnsi="Arial" w:cs="Arial"/>
+                <w:b/>
+                <w:bCs/>
+              </w:rPr>
+            </w:pPr>
+            <w:r>
+              <w:rPr>
+                <w:rFonts w:ascii="Arial" w:hAnsi="Arial" w:cs="Arial"/>
+                <w:b/>
+                <w:bCs/>
+              </w:rPr>
+              <w:t>Critère d’alerte</w:t>
+            </w:r>
+          </w:p>
+        </w:tc>
+        <w:tc>
+          <w:tcPr>
+            <w:tcW w:w="1981" w:type="dxa"/>
+            <w:shd w:val="clear" w:color="auto" w:fill="auto"/>
+          </w:tcPr>
+          <w:p>
+            <w:pPr>
+              <w:jc w:val="center"/>
+              <w:rPr>
+                <w:rFonts w:ascii="Arial" w:hAnsi="Arial" w:cs="Arial"/>
+                <w:b/>
+                <w:bCs/>
+              </w:rPr>
+            </w:pPr>
+            <w:r>
+              <w:rPr>
+                <w:rFonts w:ascii="Arial" w:hAnsi="Arial" w:cs="Arial"/>
+                <w:b/>
+                <w:bCs/>
+              </w:rPr>
+              <w:t>Action en cas d’alerte</w:t>
+            </w:r>
+          </w:p>
+        </w:tc>
+        <w:tc>
+          <w:tcPr>
+            <w:tcW w:w="2339" w:type="dxa"/>
+            <w:shd w:val="clear" w:color="auto" w:fill="auto"/>
+          </w:tcPr>
+          <w:p>
+            <w:pPr>
+              <w:jc w:val="center"/>
+              <w:rPr>
+                <w:rFonts w:ascii="Arial" w:hAnsi="Arial" w:cs="Arial"/>
+                <w:b/>
+                <w:bCs/>
+              </w:rPr>
+            </w:pPr>
+            <w:r>
+              <w:rPr>
+                <w:rFonts w:ascii="Arial" w:hAnsi="Arial" w:cs="Arial"/>
+                <w:b/>
+                <w:bCs/>
+              </w:rPr>
+              <w:t>Fréquence</w:t>
+            </w:r>
+          </w:p>
+        </w:tc>
+      </w:tr>
+      <w:tr>
+        <w:tc>
+          <w:tcPr>
+            <w:tcW w:w="1804" w:type="dxa"/>
+            <w:shd w:val="clear" w:color="auto" w:fill="auto"/>
+          </w:tcPr>
+          <w:p>
+            <w:pPr>
+              <w:rPr>
+                <w:rFonts w:ascii="Arial" w:hAnsi="Arial" w:cs="Arial"/>
+              </w:rPr>
+            </w:pPr>
+            <w:proofErr w:type="spellStart"/>
+            <w:r>
+              <w:rPr>
+                <w:rFonts w:ascii="Arial" w:hAnsi="Arial" w:cs="Arial"/>
+              </w:rPr>
+              <w:t>Etat</w:t>
+            </w:r>
+            <w:proofErr w:type="spellEnd"/>
+            <w:r>
+              <w:rPr>
+                <w:rFonts w:ascii="Arial" w:hAnsi="Arial" w:cs="Arial"/>
+              </w:rPr>
+              <w:t xml:space="preserve"> des service</w:t>
+            </w:r>
+          </w:p>
+        </w:tc>
+        <w:tc>
+          <w:tcPr>
+            <w:tcW w:w="2260" w:type="dxa"/>
+            <w:shd w:val="clear" w:color="auto" w:fill="auto"/>
+          </w:tcPr>
+          <w:p>
+            <w:pPr>
+              <w:rPr>
+                <w:rFonts w:ascii="Arial" w:hAnsi="Arial" w:cs="Arial"/>
+              </w:rPr>
+            </w:pPr>
+            <w:proofErr w:type="spellStart"/>
+            <w:r>
+              <w:rPr>
+                <w:rFonts w:ascii="Arial" w:hAnsi="Arial" w:cs="Arial"/>
+              </w:rPr>
+              <w:t>Health</w:t>
+            </w:r>
+            <w:proofErr w:type="spellEnd"/>
+            <w:r>
+              <w:rPr>
+                <w:rFonts w:ascii="Arial" w:hAnsi="Arial" w:cs="Arial"/>
+              </w:rPr>
+              <w:t xml:space="preserve"> check des APIs et des applications</w:t>
+            </w:r>
+          </w:p>
+        </w:tc>
+        <w:tc>
+          <w:tcPr>
+            <w:tcW w:w="1676" w:type="dxa"/>
+            <w:shd w:val="clear" w:color="auto" w:fill="auto"/>
+          </w:tcPr>
+          <w:p>
+            <w:pPr>
+              <w:rPr>
+                <w:rFonts w:ascii="Arial" w:hAnsi="Arial" w:cs="Arial"/>
+              </w:rPr>
+            </w:pPr>
+            <w:proofErr w:type="spellStart"/>
+            <w:r>
+              <w:rPr>
+                <w:rFonts w:ascii="Arial" w:hAnsi="Arial" w:cs="Arial"/>
+              </w:rPr>
+              <w:t>Status</w:t>
+            </w:r>
+            <w:proofErr w:type="spellEnd"/>
+            <w:r>
+              <w:rPr>
+                <w:rFonts w:ascii="Arial" w:hAnsi="Arial" w:cs="Arial"/>
+              </w:rPr>
+              <w:t> != 200</w:t>
+            </w:r>
+          </w:p>
+        </w:tc>
+        <w:tc>
+          <w:tcPr>
+            <w:tcW w:w="1981" w:type="dxa"/>
+            <w:shd w:val="clear" w:color="auto" w:fill="auto"/>
+          </w:tcPr>
+          <w:p>
+            <w:pPr>
+              <w:rPr>
+                <w:rFonts w:ascii="Arial" w:hAnsi="Arial" w:cs="Arial"/>
+              </w:rPr>
+            </w:pPr>
+            <w:r>
+              <w:rPr>
+                <w:rFonts w:ascii="Arial" w:hAnsi="Arial" w:cs="Arial"/>
+              </w:rPr>
+              <w:t>Notification</w:t>
+            </w:r>
+          </w:p>
+        </w:tc>
+        <w:tc>
+          <w:tcPr>
+            <w:tcW w:w="2339" w:type="dxa"/>
+            <w:shd w:val="clear" w:color="auto" w:fill="auto"/>
+          </w:tcPr>
+          <w:p>
+            <w:pPr>
+              <w:rPr>
+                <w:rFonts w:ascii="Arial" w:hAnsi="Arial" w:cs="Arial"/>
+              </w:rPr>
+            </w:pPr>
+            <w:r>
+              <w:rPr>
+                <w:rFonts w:ascii="Arial" w:hAnsi="Arial" w:cs="Arial"/>
+              </w:rPr>
+              <w:t>Toutes les minutes</w:t>
+            </w:r>
+          </w:p>
+        </w:tc>
+      </w:tr>
+      <w:tr>
+        <w:tc>
+          <w:tcPr>
+            <w:tcW w:w="1804" w:type="dxa"/>
+            <w:shd w:val="clear" w:color="auto" w:fill="auto"/>
+          </w:tcPr>
+          <w:p>
+            <w:pPr>
+              <w:rPr>
+                <w:rFonts w:ascii="Arial" w:hAnsi="Arial" w:cs="Arial"/>
+              </w:rPr>
+            </w:pPr>
+            <w:r>
+              <w:rPr>
+                <w:rFonts w:ascii="Arial" w:hAnsi="Arial" w:cs="Arial"/>
+              </w:rPr>
+              <w:t>Model Drift</w:t>
+            </w:r>
+          </w:p>
+        </w:tc>
+        <w:tc>
+          <w:tcPr>
+            <w:tcW w:w="2260" w:type="dxa"/>
+            <w:shd w:val="clear" w:color="auto" w:fill="auto"/>
+          </w:tcPr>
+          <w:p>
+            <w:pPr>
+              <w:rPr>
+                <w:rFonts w:ascii="Arial" w:hAnsi="Arial" w:cs="Arial"/>
+              </w:rPr>
+            </w:pPr>
+            <w:r>
+              <w:rPr>
+                <w:rFonts w:ascii="Arial" w:hAnsi="Arial" w:cs="Arial"/>
+              </w:rPr>
+              <w:t>Calcul de drift</w:t>
+            </w:r>
+          </w:p>
+          <w:p>
+            <w:pPr>
+              <w:rPr>
+                <w:rFonts w:ascii="Arial" w:hAnsi="Arial" w:cs="Arial"/>
+              </w:rPr>
+            </w:pPr>
+          </w:p>
+        </w:tc>
+        <w:tc>
+          <w:tcPr>
+            <w:tcW w:w="1676" w:type="dxa"/>
+            <w:shd w:val="clear" w:color="auto" w:fill="auto"/>
+          </w:tcPr>
+          <w:p>
+            <w:pPr>
+              <w:rPr>
+                <w:rFonts w:ascii="Arial" w:hAnsi="Arial" w:cs="Arial"/>
+              </w:rPr>
+            </w:pPr>
+            <w:r>
+              <w:rPr>
+                <w:rFonts w:ascii="Arial" w:hAnsi="Arial" w:cs="Arial"/>
+              </w:rPr>
+              <w:t xml:space="preserve">Seuil moyenne ou </w:t>
+            </w:r>
+            <w:r>
+              <w:rPr>
+                <w:rFonts w:ascii="Arial" w:hAnsi="Arial" w:cs="Arial"/>
+              </w:rPr>
+              <w:t>é</w:t>
+            </w:r>
+            <w:r>
+              <w:rPr>
+                <w:rFonts w:ascii="Arial" w:hAnsi="Arial" w:cs="Arial"/>
+              </w:rPr>
+              <w:t>cart type dépassé</w:t>
+            </w:r>
+          </w:p>
+        </w:tc>
+        <w:tc>
+          <w:tcPr>
+            <w:tcW w:w="1981" w:type="dxa"/>
+            <w:shd w:val="clear" w:color="auto" w:fill="auto"/>
+          </w:tcPr>
+          <w:p>
+            <w:pPr>
+              <w:rPr>
+                <w:rFonts w:ascii="Arial" w:hAnsi="Arial" w:cs="Arial"/>
+              </w:rPr>
+            </w:pPr>
+            <w:r>
+              <w:rPr>
+                <w:rFonts w:ascii="Arial" w:hAnsi="Arial" w:cs="Arial"/>
+              </w:rPr>
+              <w:t>Réentrainement</w:t>
+            </w:r>
+          </w:p>
+          <w:p>
+            <w:pPr>
+              <w:rPr>
+                <w:rFonts w:ascii="Arial" w:hAnsi="Arial" w:cs="Arial"/>
+              </w:rPr>
+            </w:pPr>
+            <w:r>
+              <w:rPr>
+                <w:rFonts w:ascii="Arial" w:hAnsi="Arial" w:cs="Arial"/>
+              </w:rPr>
+              <w:t>Notification</w:t>
+            </w:r>
+          </w:p>
+        </w:tc>
+        <w:tc>
+          <w:tcPr>
+            <w:tcW w:w="2339" w:type="dxa"/>
+            <w:shd w:val="clear" w:color="auto" w:fill="auto"/>
+          </w:tcPr>
+          <w:p>
+            <w:pPr>
+              <w:rPr>
+                <w:rFonts w:ascii="Arial" w:hAnsi="Arial" w:cs="Arial"/>
+              </w:rPr>
+            </w:pPr>
+            <w:r>
+              <w:rPr>
+                <w:rFonts w:ascii="Arial" w:hAnsi="Arial" w:cs="Arial"/>
+              </w:rPr>
+              <w:t>quotidien</w:t>
+            </w:r>
+          </w:p>
+        </w:tc>
+      </w:tr>
+      <w:tr>
+        <w:tc>
+          <w:tcPr>
+            <w:tcW w:w="1804" w:type="dxa"/>
+            <w:shd w:val="clear" w:color="auto" w:fill="auto"/>
+          </w:tcPr>
+          <w:p>
+            <w:pPr>
+              <w:rPr>
+                <w:rFonts w:ascii="Arial" w:hAnsi="Arial" w:cs="Arial"/>
+              </w:rPr>
+            </w:pPr>
+            <w:r>
+              <w:rPr>
+                <w:rFonts w:ascii="Arial" w:hAnsi="Arial" w:cs="Arial"/>
+              </w:rPr>
+              <w:t>Suivi d’une demande d’entrainement</w:t>
+            </w:r>
+          </w:p>
+        </w:tc>
+        <w:tc>
+          <w:tcPr>
+            <w:tcW w:w="2260" w:type="dxa"/>
+            <w:shd w:val="clear" w:color="auto" w:fill="auto"/>
+          </w:tcPr>
+          <w:p>
+            <w:pPr>
+              <w:rPr>
+                <w:rFonts w:ascii="Arial" w:hAnsi="Arial" w:cs="Arial"/>
+              </w:rPr>
+            </w:pPr>
+            <w:r>
+              <w:rPr>
+                <w:rFonts w:ascii="Arial" w:hAnsi="Arial" w:cs="Arial"/>
+              </w:rPr>
+              <w:t xml:space="preserve">A la demande de l’administrateur depuis l’interface </w:t>
+            </w:r>
+            <w:proofErr w:type="spellStart"/>
+            <w:r>
+              <w:rPr>
+                <w:rFonts w:ascii="Arial" w:hAnsi="Arial" w:cs="Arial"/>
+              </w:rPr>
+              <w:t>Streamlit</w:t>
+            </w:r>
+            <w:proofErr w:type="spellEnd"/>
+          </w:p>
+        </w:tc>
+        <w:tc>
+          <w:tcPr>
+            <w:tcW w:w="1676" w:type="dxa"/>
+            <w:shd w:val="clear" w:color="auto" w:fill="auto"/>
+          </w:tcPr>
+          <w:p>
+            <w:pPr>
+              <w:rPr>
+                <w:rFonts w:ascii="Arial" w:hAnsi="Arial" w:cs="Arial"/>
+              </w:rPr>
+            </w:pPr>
+            <w:r>
+              <w:rPr>
+                <w:rFonts w:ascii="Arial" w:hAnsi="Arial" w:cs="Arial"/>
+              </w:rPr>
+              <w:t>Fin de l’exécution</w:t>
+            </w:r>
+          </w:p>
+        </w:tc>
+        <w:tc>
+          <w:tcPr>
+            <w:tcW w:w="1981" w:type="dxa"/>
+            <w:shd w:val="clear" w:color="auto" w:fill="auto"/>
+          </w:tcPr>
+          <w:p>
+            <w:pPr>
+              <w:rPr>
+                <w:rFonts w:ascii="Arial" w:hAnsi="Arial" w:cs="Arial"/>
+              </w:rPr>
+            </w:pPr>
+            <w:r>
+              <w:rPr>
+                <w:rFonts w:ascii="Arial" w:hAnsi="Arial" w:cs="Arial"/>
+              </w:rPr>
+              <w:t>Notification avec le lien vers l’</w:t>
+            </w:r>
+            <w:proofErr w:type="spellStart"/>
+            <w:r>
+              <w:rPr>
+                <w:rFonts w:ascii="Arial" w:hAnsi="Arial" w:cs="Arial"/>
+              </w:rPr>
+              <w:t>experiment</w:t>
+            </w:r>
+            <w:proofErr w:type="spellEnd"/>
+            <w:r>
+              <w:rPr>
+                <w:rFonts w:ascii="Arial" w:hAnsi="Arial" w:cs="Arial"/>
+              </w:rPr>
+              <w:t xml:space="preserve"> </w:t>
+            </w:r>
+            <w:proofErr w:type="spellStart"/>
+            <w:r>
+              <w:rPr>
+                <w:rFonts w:ascii="Arial" w:hAnsi="Arial" w:cs="Arial"/>
+              </w:rPr>
+              <w:t>MLFlow</w:t>
+            </w:r>
+            <w:proofErr w:type="spellEnd"/>
+            <w:r>
+              <w:rPr>
+                <w:rFonts w:ascii="Arial" w:hAnsi="Arial" w:cs="Arial"/>
+              </w:rPr>
+              <w:t xml:space="preserve"> correspondant à l’entrainement</w:t>
+            </w:r>
+          </w:p>
+        </w:tc>
+        <w:tc>
+          <w:tcPr>
+            <w:tcW w:w="2339" w:type="dxa"/>
+            <w:shd w:val="clear" w:color="auto" w:fill="auto"/>
+          </w:tcPr>
+          <w:p>
+            <w:pPr>
+              <w:rPr>
+                <w:rFonts w:ascii="Arial" w:hAnsi="Arial" w:cs="Arial"/>
+              </w:rPr>
+            </w:pPr>
+            <w:r>
+              <w:rPr>
+                <w:rFonts w:ascii="Arial" w:hAnsi="Arial" w:cs="Arial"/>
+              </w:rPr>
+              <w:t>A la demande</w:t>
+            </w:r>
+          </w:p>
+        </w:tc>
+      </w:tr>
+      <w:tr>
+        <w:tc>
+          <w:tcPr>
+            <w:tcW w:w="1804" w:type="dxa"/>
+            <w:shd w:val="clear" w:color="auto" w:fill="auto"/>
+          </w:tcPr>
+          <w:p>
+            <w:pPr>
+              <w:rPr>
+                <w:rFonts w:ascii="Arial" w:hAnsi="Arial" w:cs="Arial"/>
+              </w:rPr>
+            </w:pPr>
+            <w:r>
+              <w:rPr>
+                <w:rFonts w:ascii="Arial" w:hAnsi="Arial" w:cs="Arial"/>
+              </w:rPr>
+              <w:t xml:space="preserve">Suivi d’une demande </w:t>
+            </w:r>
+            <w:r>
+              <w:rPr>
+                <w:rFonts w:ascii="Arial" w:hAnsi="Arial" w:cs="Arial"/>
+              </w:rPr>
+              <w:t>de calcul de drift</w:t>
+            </w:r>
+          </w:p>
+        </w:tc>
+        <w:tc>
+          <w:tcPr>
+            <w:tcW w:w="2260" w:type="dxa"/>
+            <w:shd w:val="clear" w:color="auto" w:fill="auto"/>
+          </w:tcPr>
+          <w:p>
+            <w:pPr>
+              <w:rPr>
+                <w:rFonts w:ascii="Arial" w:hAnsi="Arial" w:cs="Arial"/>
+              </w:rPr>
+            </w:pPr>
+            <w:r>
+              <w:rPr>
+                <w:rFonts w:ascii="Arial" w:hAnsi="Arial" w:cs="Arial"/>
+              </w:rPr>
+              <w:t>A la demande de l’administrateur depuis l’interface Streamlit</w:t>
+            </w:r>
+          </w:p>
+        </w:tc>
+        <w:tc>
+          <w:tcPr>
+            <w:tcW w:w="1676" w:type="dxa"/>
+            <w:shd w:val="clear" w:color="auto" w:fill="auto"/>
+          </w:tcPr>
+          <w:p>
+            <w:pPr>
+              <w:rPr>
+                <w:rFonts w:ascii="Arial" w:hAnsi="Arial" w:cs="Arial"/>
+              </w:rPr>
+            </w:pPr>
+            <w:r>
+              <w:rPr>
+                <w:rFonts w:ascii="Arial" w:hAnsi="Arial" w:cs="Arial"/>
+              </w:rPr>
+              <w:t>Fin de l’exécution</w:t>
+            </w:r>
+          </w:p>
+        </w:tc>
+        <w:tc>
+          <w:tcPr>
+            <w:tcW w:w="1981" w:type="dxa"/>
+            <w:shd w:val="clear" w:color="auto" w:fill="auto"/>
+          </w:tcPr>
+          <w:p>
+            <w:pPr>
+              <w:rPr>
+                <w:rFonts w:ascii="Arial" w:hAnsi="Arial" w:cs="Arial"/>
+              </w:rPr>
+            </w:pPr>
+            <w:r>
+              <w:rPr>
+                <w:rFonts w:ascii="Arial" w:hAnsi="Arial" w:cs="Arial"/>
+              </w:rPr>
+              <w:t>Notification avec le lien vers l’</w:t>
+            </w:r>
+            <w:proofErr w:type="spellStart"/>
+            <w:r>
+              <w:rPr>
+                <w:rFonts w:ascii="Arial" w:hAnsi="Arial" w:cs="Arial"/>
+              </w:rPr>
+              <w:t>experiment</w:t>
+            </w:r>
+            <w:proofErr w:type="spellEnd"/>
+            <w:r>
+              <w:rPr>
+                <w:rFonts w:ascii="Arial" w:hAnsi="Arial" w:cs="Arial"/>
+              </w:rPr>
+              <w:t xml:space="preserve"> </w:t>
+            </w:r>
+            <w:proofErr w:type="spellStart"/>
+            <w:r>
+              <w:rPr>
+                <w:rFonts w:ascii="Arial" w:hAnsi="Arial" w:cs="Arial"/>
+              </w:rPr>
+              <w:t>MLFlow</w:t>
+            </w:r>
+            <w:proofErr w:type="spellEnd"/>
+            <w:r>
+              <w:rPr>
+                <w:rFonts w:ascii="Arial" w:hAnsi="Arial" w:cs="Arial"/>
+              </w:rPr>
+              <w:t xml:space="preserve"> correspondant à l’entrainement</w:t>
+            </w:r>
+          </w:p>
+        </w:tc>
+        <w:tc>
+          <w:tcPr>
+            <w:tcW w:w="2339" w:type="dxa"/>
+            <w:shd w:val="clear" w:color="auto" w:fill="auto"/>
+          </w:tcPr>
+          <w:p>
+            <w:pPr>
+              <w:rPr>
+                <w:rFonts w:ascii="Arial" w:hAnsi="Arial" w:cs="Arial"/>
+              </w:rPr>
+            </w:pPr>
+            <w:r>
+              <w:rPr>
+                <w:rFonts w:ascii="Arial" w:hAnsi="Arial" w:cs="Arial"/>
+              </w:rPr>
+              <w:t>A la demande</w:t>
+            </w:r>
+          </w:p>
+        </w:tc>
+      </w:tr>
+      <w:tr>
+        <w:tc>
+          <w:tcPr>
+            <w:tcW w:w="1804" w:type="dxa"/>
+            <w:shd w:val="clear" w:color="auto" w:fill="auto"/>
+          </w:tcPr>
+          <w:p>
+            <w:pPr>
+              <w:rPr>
+                <w:rFonts w:ascii="Arial" w:hAnsi="Arial" w:cs="Arial"/>
+              </w:rPr>
+            </w:pPr>
+            <w:r>
+              <w:rPr>
+                <w:rFonts w:ascii="Arial" w:hAnsi="Arial" w:cs="Arial"/>
+              </w:rPr>
+              <w:t xml:space="preserve">Suivi </w:t>
+            </w:r>
+            <w:r>
+              <w:rPr>
+                <w:rFonts w:ascii="Arial" w:hAnsi="Arial" w:cs="Arial"/>
+              </w:rPr>
+              <w:t>des déploiements d’un modèle prêt</w:t>
+            </w:r>
+          </w:p>
+        </w:tc>
+        <w:tc>
+          <w:tcPr>
+            <w:tcW w:w="2260" w:type="dxa"/>
+            <w:shd w:val="clear" w:color="auto" w:fill="auto"/>
+          </w:tcPr>
+          <w:p>
+            <w:pPr>
+              <w:rPr>
+                <w:rFonts w:ascii="Arial" w:hAnsi="Arial" w:cs="Arial"/>
+              </w:rPr>
+            </w:pPr>
+            <w:r>
+              <w:rPr>
+                <w:rFonts w:ascii="Arial" w:hAnsi="Arial" w:cs="Arial"/>
+              </w:rPr>
+              <w:t xml:space="preserve">A la demande de l’administrateur depuis l’interface </w:t>
+            </w:r>
+            <w:proofErr w:type="spellStart"/>
+            <w:r>
+              <w:rPr>
+                <w:rFonts w:ascii="Arial" w:hAnsi="Arial" w:cs="Arial"/>
+              </w:rPr>
+              <w:t>Streamlit</w:t>
+            </w:r>
+            <w:proofErr w:type="spellEnd"/>
+          </w:p>
+        </w:tc>
+        <w:tc>
+          <w:tcPr>
+            <w:tcW w:w="1676" w:type="dxa"/>
+            <w:shd w:val="clear" w:color="auto" w:fill="auto"/>
+          </w:tcPr>
+          <w:p>
+            <w:pPr>
+              <w:rPr>
+                <w:rFonts w:ascii="Arial" w:hAnsi="Arial" w:cs="Arial"/>
+              </w:rPr>
+            </w:pPr>
+            <w:r>
+              <w:rPr>
+                <w:rFonts w:ascii="Arial" w:hAnsi="Arial" w:cs="Arial"/>
+              </w:rPr>
+              <w:t>Fin de l’exécution</w:t>
+            </w:r>
+          </w:p>
+        </w:tc>
+        <w:tc>
+          <w:tcPr>
+            <w:tcW w:w="1981" w:type="dxa"/>
+            <w:shd w:val="clear" w:color="auto" w:fill="auto"/>
+          </w:tcPr>
+          <w:p>
+            <w:pPr>
+              <w:rPr>
+                <w:rFonts w:ascii="Arial" w:hAnsi="Arial" w:cs="Arial"/>
+              </w:rPr>
+            </w:pPr>
+            <w:r>
+              <w:rPr>
+                <w:rFonts w:ascii="Arial" w:hAnsi="Arial" w:cs="Arial"/>
+              </w:rPr>
+              <w:t>Notification avec le lien vers l’</w:t>
+            </w:r>
+            <w:proofErr w:type="spellStart"/>
+            <w:r>
+              <w:rPr>
+                <w:rFonts w:ascii="Arial" w:hAnsi="Arial" w:cs="Arial"/>
+              </w:rPr>
+              <w:t>experiment</w:t>
+            </w:r>
+            <w:proofErr w:type="spellEnd"/>
+            <w:r>
+              <w:rPr>
+                <w:rFonts w:ascii="Arial" w:hAnsi="Arial" w:cs="Arial"/>
+              </w:rPr>
+              <w:t xml:space="preserve"> </w:t>
+            </w:r>
+            <w:proofErr w:type="spellStart"/>
+            <w:r>
+              <w:rPr>
+                <w:rFonts w:ascii="Arial" w:hAnsi="Arial" w:cs="Arial"/>
+              </w:rPr>
+              <w:t>MLFlow</w:t>
+            </w:r>
+            <w:proofErr w:type="spellEnd"/>
+            <w:r>
+              <w:rPr>
+                <w:rFonts w:ascii="Arial" w:hAnsi="Arial" w:cs="Arial"/>
+              </w:rPr>
+              <w:t xml:space="preserve"> correspondant à l’entrainement</w:t>
+            </w:r>
+          </w:p>
+        </w:tc>
+        <w:tc>
+          <w:tcPr>
+            <w:tcW w:w="2339" w:type="dxa"/>
+            <w:shd w:val="clear" w:color="auto" w:fill="auto"/>
+          </w:tcPr>
+          <w:p>
+            <w:pPr>
+              <w:rPr>
+                <w:rFonts w:ascii="Arial" w:hAnsi="Arial" w:cs="Arial"/>
+              </w:rPr>
+            </w:pPr>
+            <w:r>
+              <w:rPr>
+                <w:rFonts w:ascii="Arial" w:hAnsi="Arial" w:cs="Arial"/>
+              </w:rPr>
+              <w:t>A la demande</w:t>
+            </w:r>
+          </w:p>
+        </w:tc>
+      </w:tr>
+      <w:tr>
+        <w:tc>
+          <w:tcPr>
+            <w:tcW w:w="1804" w:type="dxa"/>
+            <w:shd w:val="clear" w:color="auto" w:fill="auto"/>
+          </w:tcPr>
+          <w:p>
+            <w:pPr>
+              <w:rPr>
+                <w:rFonts w:ascii="Arial" w:hAnsi="Arial" w:cs="Arial"/>
+              </w:rPr>
+            </w:pPr>
+          </w:p>
+        </w:tc>
+        <w:tc>
+          <w:tcPr>
+            <w:tcW w:w="2260" w:type="dxa"/>
+            <w:shd w:val="clear" w:color="auto" w:fill="auto"/>
+          </w:tcPr>
+          <w:p>
+            <w:pPr>
+              <w:rPr>
+                <w:rFonts w:ascii="Arial" w:hAnsi="Arial" w:cs="Arial"/>
+              </w:rPr>
+            </w:pPr>
+          </w:p>
+        </w:tc>
+        <w:tc>
+          <w:tcPr>
+            <w:tcW w:w="1676" w:type="dxa"/>
+            <w:shd w:val="clear" w:color="auto" w:fill="auto"/>
+          </w:tcPr>
+          <w:p>
+            <w:pPr>
+              <w:rPr>
+                <w:rFonts w:ascii="Arial" w:hAnsi="Arial" w:cs="Arial"/>
+              </w:rPr>
+            </w:pPr>
+          </w:p>
+        </w:tc>
+        <w:tc>
+          <w:tcPr>
+            <w:tcW w:w="1981" w:type="dxa"/>
+            <w:shd w:val="clear" w:color="auto" w:fill="auto"/>
+          </w:tcPr>
+          <w:p>
+            <w:pPr>
+              <w:rPr>
+                <w:rFonts w:ascii="Arial" w:hAnsi="Arial" w:cs="Arial"/>
+              </w:rPr>
+            </w:pPr>
+          </w:p>
+        </w:tc>
+        <w:tc>
+          <w:tcPr>
+            <w:tcW w:w="2339" w:type="dxa"/>
+            <w:shd w:val="clear" w:color="auto" w:fill="auto"/>
+          </w:tcPr>
+          <w:p>
+            <w:pPr>
+              <w:rPr>
+                <w:rFonts w:ascii="Arial" w:hAnsi="Arial" w:cs="Arial"/>
+              </w:rPr>
+            </w:pPr>
+          </w:p>
+        </w:tc>
+      </w:tr>
+      <w:tr>
+        <w:tc>
+          <w:tcPr>
+            <w:tcW w:w="1804" w:type="dxa"/>
+            <w:shd w:val="clear" w:color="auto" w:fill="auto"/>
+          </w:tcPr>
+          <w:p>
+            <w:pPr>
+              <w:rPr>
+                <w:rFonts w:ascii="Arial" w:hAnsi="Arial" w:cs="Arial"/>
+              </w:rPr>
+            </w:pPr>
+          </w:p>
+        </w:tc>
+        <w:tc>
+          <w:tcPr>
+            <w:tcW w:w="2260" w:type="dxa"/>
+            <w:shd w:val="clear" w:color="auto" w:fill="auto"/>
+          </w:tcPr>
+          <w:p>
+            <w:pPr>
+              <w:rPr>
+                <w:rFonts w:ascii="Arial" w:hAnsi="Arial" w:cs="Arial"/>
+              </w:rPr>
+            </w:pPr>
+          </w:p>
+        </w:tc>
+        <w:tc>
+          <w:tcPr>
+            <w:tcW w:w="1676" w:type="dxa"/>
+            <w:shd w:val="clear" w:color="auto" w:fill="auto"/>
+          </w:tcPr>
+          <w:p>
+            <w:pPr>
+              <w:rPr>
+                <w:rFonts w:ascii="Arial" w:hAnsi="Arial" w:cs="Arial"/>
+              </w:rPr>
+            </w:pPr>
+          </w:p>
+        </w:tc>
+        <w:tc>
+          <w:tcPr>
+            <w:tcW w:w="1981" w:type="dxa"/>
+            <w:shd w:val="clear" w:color="auto" w:fill="auto"/>
+          </w:tcPr>
+          <w:p>
+            <w:pPr>
+              <w:rPr>
+                <w:rFonts w:ascii="Arial" w:hAnsi="Arial" w:cs="Arial"/>
+              </w:rPr>
+            </w:pPr>
+          </w:p>
+        </w:tc>
+        <w:tc>
+          <w:tcPr>
+            <w:tcW w:w="2339" w:type="dxa"/>
+            <w:shd w:val="clear" w:color="auto" w:fill="auto"/>
+          </w:tcPr>
+          <w:p>
+            <w:pPr>
+              <w:rPr>
+                <w:rFonts w:ascii="Arial" w:hAnsi="Arial" w:cs="Arial"/>
+              </w:rPr>
+            </w:pPr>
+          </w:p>
+        </w:tc>
+      </w:tr>
+    </w:tbl>
+    <w:p>
+      <w:pPr>
+        <w:rPr>
+          <w:shd w:val="clear" w:color="auto" w:fill="FFE599"/>
+        </w:rPr>
+      </w:pPr>
+    </w:p>
+    <w:p>
+      <w:pPr>
+        <w:pStyle w:val="Titre1"/>
+        <w:numPr>
+          <w:ilvl w:val="0"/>
+          <w:numId w:val="3"/>
+        </w:numPr>
+      </w:pPr>
+      <w:r>
+        <w:lastRenderedPageBreak/>
+        <w:t>Workflow Global</w:t>
       </w:r>
     </w:p>
     <w:p>
       <w:pPr>
         <w:ind w:left="360"/>
-        <w:rPr>
-          <w:rFonts w:ascii="Arial" w:hAnsi="Arial" w:cs="Arial"/>
-        </w:rPr>
-      </w:pPr>
-      <w:r>
-        <w:rPr>
-          <w:rFonts w:ascii="Arial" w:hAnsi="Arial" w:cs="Arial"/>
-          <w:b/>
-          <w:i/>
-        </w:rPr>
-        <w:t>« </w:t>
-      </w:r>
-      <w:proofErr w:type="spellStart"/>
-      <w:r>
-        <w:rPr>
-          <w:rFonts w:ascii="Arial" w:hAnsi="Arial" w:cs="Arial"/>
-          <w:b/>
-          <w:i/>
-        </w:rPr>
-        <w:t>FastAPI</w:t>
-      </w:r>
-      <w:proofErr w:type="spellEnd"/>
-      <w:r>
-        <w:rPr>
-          <w:rFonts w:ascii="Arial" w:hAnsi="Arial" w:cs="Arial"/>
-          <w:b/>
-          <w:i/>
-        </w:rPr>
-        <w:t xml:space="preserve"> » </w:t>
-      </w:r>
-      <w:r>
-        <w:rPr>
-          <w:rFonts w:ascii="Arial" w:hAnsi="Arial" w:cs="Arial"/>
-        </w:rPr>
-        <w:t xml:space="preserve">est le </w:t>
-      </w:r>
-      <w:proofErr w:type="spellStart"/>
-      <w:r>
-        <w:rPr>
-          <w:rFonts w:ascii="Arial" w:hAnsi="Arial" w:cs="Arial"/>
-        </w:rPr>
-        <w:t>framework</w:t>
-      </w:r>
-      <w:proofErr w:type="spellEnd"/>
-      <w:r>
-        <w:rPr>
-          <w:rFonts w:ascii="Arial" w:hAnsi="Arial" w:cs="Arial"/>
-        </w:rPr>
-        <w:t xml:space="preserve"> utilisé pour le développement de l’API du projet de reconnaissance des oiseaux. </w:t>
+      </w:pPr>
+      <w:r>
+        <w:rPr>
+          <w:noProof/>
+        </w:rPr>
+        <w:lastRenderedPageBreak/>
+        <w:drawing>
+          <wp:inline distT="0" distB="0" distL="0" distR="0">
+            <wp:extent cx="5733415" cy="8498840"/>
+            <wp:effectExtent l="0" t="0" r="0" b="0"/>
+            <wp:docPr id="1786600235" name="Image 1"/>
+            <wp:cNvGraphicFramePr>
+              <a:graphicFrameLocks xmlns:a="http://schemas.openxmlformats.org/drawingml/2006/main" noChangeAspect="1"/>
+            </wp:cNvGraphicFramePr>
+            <a:graphic xmlns:a="http://schemas.openxmlformats.org/drawingml/2006/main">
+              <a:graphicData uri="http://schemas.openxmlformats.org/drawingml/2006/picture">
+                <pic:pic xmlns:pic="http://schemas.openxmlformats.org/drawingml/2006/picture">
+                  <pic:nvPicPr>
+                    <pic:cNvPr id="0" name="Picture 1"/>
+                    <pic:cNvPicPr>
+                      <a:picLocks noChangeAspect="1" noChangeArrowheads="1"/>
+                    </pic:cNvPicPr>
+                  </pic:nvPicPr>
+                  <pic:blipFill>
+                    <a:blip r:embed="rId10" cstate="print">
+                      <a:extLst>
+                        <a:ext uri="{28A0092B-C50C-407E-A947-70E740481C1C}">
+                          <a14:useLocalDpi xmlns:a14="http://schemas.microsoft.com/office/drawing/2010/main" val="0"/>
+                        </a:ext>
+                      </a:extLst>
+                    </a:blip>
+                    <a:srcRect/>
+                    <a:stretch>
+                      <a:fillRect/>
+                    </a:stretch>
+                  </pic:blipFill>
+                  <pic:spPr bwMode="auto">
+                    <a:xfrm>
+                      <a:off x="0" y="0"/>
+                      <a:ext cx="5733415" cy="8498840"/>
+                    </a:xfrm>
+                    <a:prstGeom prst="rect">
+                      <a:avLst/>
+                    </a:prstGeom>
+                    <a:noFill/>
+                    <a:ln>
+                      <a:noFill/>
+                    </a:ln>
+                  </pic:spPr>
+                </pic:pic>
+              </a:graphicData>
+            </a:graphic>
+          </wp:inline>
+        </w:drawing>
+      </w:r>
+    </w:p>
+    <w:p>
+      <w:pPr>
+        <w:rPr>
+          <w:lang w:val="fr"/>
+        </w:rPr>
+      </w:pPr>
+    </w:p>
+    <w:p>
+      <w:pPr>
+        <w:pStyle w:val="Titre1"/>
+        <w:numPr>
+          <w:ilvl w:val="0"/>
+          <w:numId w:val="3"/>
+        </w:numPr>
+      </w:pPr>
+      <w:r>
+        <w:lastRenderedPageBreak/>
+        <w:t>Architecture technique</w:t>
+      </w:r>
+      <w:r>
+        <w:t xml:space="preserve"> Docker</w:t>
       </w:r>
     </w:p>
     <w:p>
       <w:pPr>
         <w:ind w:left="360"/>
-        <w:rPr>
-          <w:rFonts w:ascii="Arial" w:hAnsi="Arial" w:cs="Arial"/>
-        </w:rPr>
-      </w:pPr>
-      <w:r>
-        <w:rPr>
-          <w:rFonts w:ascii="Arial" w:hAnsi="Arial" w:cs="Arial"/>
-        </w:rPr>
-        <w:t>L’appel à l’API sera sécurisé par l’utilisation de clé API</w:t>
-      </w:r>
+      </w:pPr>
     </w:p>
     <w:p>
       <w:pPr>
         <w:ind w:left="360"/>
-        <w:rPr>
-          <w:rFonts w:ascii="Arial" w:hAnsi="Arial" w:cs="Arial"/>
-        </w:rPr>
-      </w:pPr>
-    </w:p>
-    <w:p>
-      <w:pPr>
+      </w:pPr>
+      <w:r>
+        <w:rPr>
+          <w:noProof/>
+        </w:rPr>
+        <w:drawing>
+          <wp:inline distT="0" distB="0" distL="0" distR="0">
+            <wp:extent cx="5733415" cy="2403475"/>
+            <wp:effectExtent l="0" t="0" r="0" b="0"/>
+            <wp:docPr id="1089079868" name="Image 2"/>
+            <wp:cNvGraphicFramePr>
+              <a:graphicFrameLocks xmlns:a="http://schemas.openxmlformats.org/drawingml/2006/main" noChangeAspect="1"/>
+            </wp:cNvGraphicFramePr>
+            <a:graphic xmlns:a="http://schemas.openxmlformats.org/drawingml/2006/main">
+              <a:graphicData uri="http://schemas.openxmlformats.org/drawingml/2006/picture">
+                <pic:pic xmlns:pic="http://schemas.openxmlformats.org/drawingml/2006/picture">
+                  <pic:nvPicPr>
+                    <pic:cNvPr id="0" name="Picture 3"/>
+                    <pic:cNvPicPr>
+                      <a:picLocks noChangeAspect="1" noChangeArrowheads="1"/>
+                    </pic:cNvPicPr>
+                  </pic:nvPicPr>
+                  <pic:blipFill>
+                    <a:blip r:embed="rId11" cstate="print">
+                      <a:extLst>
+                        <a:ext uri="{28A0092B-C50C-407E-A947-70E740481C1C}">
+                          <a14:useLocalDpi xmlns:a14="http://schemas.microsoft.com/office/drawing/2010/main" val="0"/>
+                        </a:ext>
+                      </a:extLst>
+                    </a:blip>
+                    <a:srcRect/>
+                    <a:stretch>
+                      <a:fillRect/>
+                    </a:stretch>
+                  </pic:blipFill>
+                  <pic:spPr bwMode="auto">
+                    <a:xfrm>
+                      <a:off x="0" y="0"/>
+                      <a:ext cx="5733415" cy="2403475"/>
+                    </a:xfrm>
+                    <a:prstGeom prst="rect">
+                      <a:avLst/>
+                    </a:prstGeom>
+                    <a:noFill/>
+                    <a:ln>
+                      <a:noFill/>
+                    </a:ln>
+                  </pic:spPr>
+                </pic:pic>
+              </a:graphicData>
+            </a:graphic>
+          </wp:inline>
+        </w:drawing>
+      </w:r>
+    </w:p>
+    <w:p>
+      <w:pPr>
+        <w:rPr>
+          <w:lang w:val="fr"/>
+        </w:rPr>
+      </w:pPr>
+    </w:p>
+    <w:p>
+      <w:pPr>
+        <w:pStyle w:val="Paragraphedeliste"/>
         <w:numPr>
           <w:ilvl w:val="0"/>
           <w:numId w:val="2"/>
         </w:numPr>
-        <w:pBdr>
-          <w:top w:val="nil"/>
-          <w:left w:val="nil"/>
-          <w:bottom w:val="nil"/>
-          <w:right w:val="nil"/>
-          <w:between w:val="nil"/>
-        </w:pBdr>
-        <w:spacing w:line="276" w:lineRule="auto"/>
-        <w:rPr>
-          <w:rFonts w:ascii="Arial" w:eastAsia="Arial" w:hAnsi="Arial" w:cs="Arial"/>
-          <w:b/>
-          <w:i/>
-          <w:color w:val="000000"/>
-          <w:sz w:val="22"/>
-          <w:szCs w:val="22"/>
-        </w:rPr>
-      </w:pPr>
-      <w:r>
-        <w:rPr>
-          <w:rFonts w:ascii="Arial" w:eastAsia="Arial" w:hAnsi="Arial" w:cs="Arial"/>
-          <w:b/>
-          <w:i/>
-          <w:color w:val="000000"/>
-          <w:sz w:val="22"/>
-          <w:szCs w:val="22"/>
-        </w:rPr>
-        <w:t>(CU Administrateur - Suivi de l’état de service de l’API)</w:t>
-      </w:r>
-    </w:p>
-    <w:p>
-      <w:pPr>
-        <w:pBdr>
-          <w:top w:val="nil"/>
-          <w:left w:val="nil"/>
-          <w:bottom w:val="nil"/>
-          <w:right w:val="nil"/>
-          <w:between w:val="nil"/>
-        </w:pBdr>
-        <w:rPr>
-          <w:rFonts w:ascii="Arial" w:hAnsi="Arial" w:cs="Arial"/>
-          <w:color w:val="000000"/>
-        </w:rPr>
-      </w:pPr>
-      <w:r>
-        <w:rPr>
-          <w:rFonts w:ascii="Arial" w:eastAsia="Arial" w:hAnsi="Arial" w:cs="Arial"/>
-          <w:color w:val="000000"/>
-        </w:rPr>
-        <w:t>GET</w:t>
-      </w:r>
-    </w:p>
-    <w:p>
-      <w:pPr>
-        <w:pBdr>
-          <w:top w:val="nil"/>
-          <w:left w:val="nil"/>
-          <w:bottom w:val="nil"/>
-          <w:right w:val="nil"/>
-          <w:between w:val="nil"/>
-        </w:pBdr>
-        <w:rPr>
-          <w:rFonts w:ascii="Arial" w:hAnsi="Arial" w:cs="Arial"/>
-          <w:color w:val="000000"/>
-        </w:rPr>
-      </w:pPr>
-      <w:r>
-        <w:rPr>
-          <w:rFonts w:ascii="Arial" w:eastAsia="Arial" w:hAnsi="Arial" w:cs="Arial"/>
-          <w:color w:val="000000"/>
-        </w:rPr>
-        <w:t>@/</w:t>
-      </w:r>
-    </w:p>
-    <w:p>
-      <w:pPr>
-        <w:pBdr>
-          <w:top w:val="nil"/>
-          <w:left w:val="nil"/>
-          <w:bottom w:val="nil"/>
-          <w:right w:val="nil"/>
-          <w:between w:val="nil"/>
-        </w:pBdr>
-        <w:rPr>
-          <w:rFonts w:ascii="Arial" w:eastAsia="Arial" w:hAnsi="Arial" w:cs="Arial"/>
-          <w:color w:val="000000"/>
-        </w:rPr>
-      </w:pPr>
-      <w:r>
-        <w:rPr>
-          <w:rFonts w:ascii="Arial" w:eastAsia="Arial" w:hAnsi="Arial" w:cs="Arial"/>
-          <w:color w:val="000000"/>
-        </w:rPr>
-        <w:t xml:space="preserve">Permet de faire une simple requête vers l’API afin de vérifier que l’on obtient bien un </w:t>
+      </w:pPr>
+      <w:r>
+        <w:rPr>
+          <w:b/>
+          <w:bCs/>
+        </w:rPr>
+        <w:t>Backend APIs :</w:t>
+      </w:r>
+      <w:r>
+        <w:t xml:space="preserve"> Ensemble de services exposés pour les différents profils : Utilisateur, Administrateur et Batch. Développés avec </w:t>
       </w:r>
       <w:proofErr w:type="spellStart"/>
       <w:r>
-        <w:rPr>
-          <w:rFonts w:ascii="Arial" w:eastAsia="Arial" w:hAnsi="Arial" w:cs="Arial"/>
-          <w:color w:val="000000"/>
-        </w:rPr>
-        <w:t>status</w:t>
+        <w:t>FastAPI</w:t>
       </w:r>
       <w:proofErr w:type="spellEnd"/>
-      <w:r>
-        <w:rPr>
-          <w:rFonts w:ascii="Arial" w:eastAsia="Arial" w:hAnsi="Arial" w:cs="Arial"/>
-          <w:color w:val="000000"/>
-        </w:rPr>
-        <w:t xml:space="preserve"> code “200”. Elle retourne l’erreur 503 si le service n’est pas démarré</w:t>
-      </w:r>
-    </w:p>
-    <w:p>
-      <w:pPr>
-        <w:pBdr>
-          <w:top w:val="nil"/>
-          <w:left w:val="nil"/>
-          <w:bottom w:val="nil"/>
-          <w:right w:val="nil"/>
-          <w:between w:val="nil"/>
-        </w:pBdr>
-        <w:rPr>
-          <w:rFonts w:ascii="Arial" w:eastAsia="Arial" w:hAnsi="Arial" w:cs="Arial"/>
-        </w:rPr>
-      </w:pPr>
-    </w:p>
-    <w:p>
-      <w:pPr>
-        <w:numPr>
-          <w:ilvl w:val="0"/>
-          <w:numId w:val="5"/>
-        </w:numPr>
-        <w:spacing w:line="276" w:lineRule="auto"/>
-        <w:rPr>
-          <w:rFonts w:ascii="Arial" w:eastAsia="Arial" w:hAnsi="Arial" w:cs="Arial"/>
-        </w:rPr>
-      </w:pPr>
-      <w:r>
-        <w:rPr>
-          <w:rFonts w:ascii="Arial" w:eastAsia="Arial" w:hAnsi="Arial" w:cs="Arial"/>
-          <w:b/>
-          <w:i/>
-          <w:sz w:val="22"/>
-          <w:szCs w:val="22"/>
-        </w:rPr>
-        <w:t>(CU Utilisateur - S’authentifier)</w:t>
-      </w:r>
-    </w:p>
-    <w:p>
-      <w:pPr>
-        <w:spacing w:line="276" w:lineRule="auto"/>
-        <w:rPr>
-          <w:rFonts w:ascii="Arial" w:eastAsia="Arial" w:hAnsi="Arial" w:cs="Arial"/>
-          <w:sz w:val="22"/>
-          <w:szCs w:val="22"/>
-        </w:rPr>
-      </w:pPr>
-      <w:r>
-        <w:rPr>
-          <w:rFonts w:ascii="Arial" w:eastAsia="Arial" w:hAnsi="Arial" w:cs="Arial"/>
-          <w:sz w:val="22"/>
-          <w:szCs w:val="22"/>
-        </w:rPr>
-        <w:t>POST</w:t>
-      </w:r>
-    </w:p>
-    <w:p>
-      <w:pPr>
-        <w:spacing w:line="276" w:lineRule="auto"/>
-        <w:rPr>
-          <w:rFonts w:ascii="Arial" w:eastAsia="Arial" w:hAnsi="Arial" w:cs="Arial"/>
-        </w:rPr>
-      </w:pPr>
-      <w:r>
-        <w:rPr>
-          <w:rFonts w:ascii="Arial" w:eastAsia="Arial" w:hAnsi="Arial" w:cs="Arial"/>
-          <w:b/>
-          <w:i/>
-        </w:rPr>
-        <w:lastRenderedPageBreak/>
-        <w:t>@/</w:t>
-      </w:r>
-      <w:r>
-        <w:rPr>
-          <w:rFonts w:ascii="Arial" w:eastAsia="Arial" w:hAnsi="Arial" w:cs="Arial"/>
-        </w:rPr>
-        <w:t>token</w:t>
-      </w:r>
-    </w:p>
-    <w:p>
-      <w:pPr>
-        <w:spacing w:line="276" w:lineRule="auto"/>
-        <w:rPr>
-          <w:rFonts w:ascii="Arial" w:eastAsia="Arial" w:hAnsi="Arial" w:cs="Arial"/>
-          <w:i/>
-          <w:sz w:val="22"/>
-          <w:szCs w:val="22"/>
-        </w:rPr>
-      </w:pPr>
-      <w:r>
-        <w:rPr>
-          <w:rFonts w:ascii="Arial" w:eastAsia="Arial" w:hAnsi="Arial" w:cs="Arial"/>
-          <w:sz w:val="22"/>
-          <w:szCs w:val="22"/>
-        </w:rPr>
-        <w:t>Permet à l’utilisateur de s’authentifier avec son login et mot de passe</w:t>
-      </w:r>
-      <w:r>
-        <w:rPr>
-          <w:rFonts w:ascii="Arial" w:eastAsia="Arial" w:hAnsi="Arial" w:cs="Arial"/>
-          <w:i/>
-          <w:sz w:val="22"/>
-          <w:szCs w:val="22"/>
-        </w:rPr>
-        <w:t xml:space="preserve"> </w:t>
-      </w:r>
-    </w:p>
-    <w:p>
-      <w:pPr>
-        <w:rPr>
-          <w:rFonts w:ascii="Arial" w:hAnsi="Arial" w:cs="Arial"/>
-        </w:rPr>
-      </w:pPr>
-    </w:p>
-    <w:p>
-      <w:pPr>
+    </w:p>
+    <w:p>
+      <w:pPr>
+        <w:pStyle w:val="Paragraphedeliste"/>
         <w:numPr>
           <w:ilvl w:val="0"/>
           <w:numId w:val="2"/>
         </w:numPr>
-        <w:pBdr>
-          <w:top w:val="nil"/>
-          <w:left w:val="nil"/>
-          <w:bottom w:val="nil"/>
-          <w:right w:val="nil"/>
-          <w:between w:val="nil"/>
-        </w:pBdr>
-        <w:spacing w:line="276" w:lineRule="auto"/>
-        <w:rPr>
-          <w:rFonts w:ascii="Arial" w:eastAsia="Arial" w:hAnsi="Arial" w:cs="Arial"/>
-          <w:b/>
-          <w:i/>
-          <w:color w:val="000000"/>
-          <w:sz w:val="22"/>
-          <w:szCs w:val="22"/>
-        </w:rPr>
-      </w:pPr>
-      <w:r>
-        <w:rPr>
-          <w:rFonts w:ascii="Arial" w:eastAsia="Arial" w:hAnsi="Arial" w:cs="Arial"/>
-          <w:b/>
-          <w:i/>
-          <w:color w:val="000000"/>
-          <w:sz w:val="22"/>
-          <w:szCs w:val="22"/>
-        </w:rPr>
-        <w:t>(CU Utilisateur - Lancer une demande de prédiction)</w:t>
-      </w:r>
-    </w:p>
-    <w:p>
-      <w:pPr>
-        <w:rPr>
-          <w:rFonts w:ascii="Arial" w:hAnsi="Arial" w:cs="Arial"/>
-        </w:rPr>
-      </w:pPr>
-      <w:r>
-        <w:rPr>
-          <w:rFonts w:ascii="Arial" w:eastAsia="Arial" w:hAnsi="Arial" w:cs="Arial"/>
-        </w:rPr>
-        <w:t>GET</w:t>
-      </w:r>
-    </w:p>
-    <w:p>
-      <w:pPr>
-        <w:rPr>
-          <w:rFonts w:ascii="Arial" w:hAnsi="Arial" w:cs="Arial"/>
-        </w:rPr>
-      </w:pPr>
-      <w:r>
-        <w:rPr>
-          <w:rFonts w:ascii="Arial" w:eastAsia="Arial" w:hAnsi="Arial" w:cs="Arial"/>
-        </w:rPr>
-        <w:t>@/get_class_image</w:t>
-      </w:r>
-    </w:p>
-    <w:p>
-      <w:pPr>
-        <w:rPr>
-          <w:rFonts w:ascii="Arial" w:hAnsi="Arial" w:cs="Arial"/>
-        </w:rPr>
-      </w:pPr>
-      <w:r>
-        <w:rPr>
-          <w:rFonts w:ascii="Arial" w:eastAsia="Arial" w:hAnsi="Arial" w:cs="Arial"/>
-        </w:rPr>
-        <w:t>Permet de charger une image sur laquelle appliquer la prédiction.</w:t>
-      </w:r>
-    </w:p>
-    <w:p>
-      <w:pPr>
-        <w:rPr>
-          <w:rFonts w:ascii="Arial" w:hAnsi="Arial" w:cs="Arial"/>
-        </w:rPr>
-      </w:pPr>
-      <w:r>
-        <w:rPr>
-          <w:rFonts w:ascii="Arial" w:eastAsia="Arial" w:hAnsi="Arial" w:cs="Arial"/>
-          <w:i/>
-        </w:rPr>
-        <w:t>Format de l’entrée : .jpg, .jpeg, .png</w:t>
-      </w:r>
-    </w:p>
-    <w:p>
-      <w:pPr>
-        <w:rPr>
-          <w:rFonts w:ascii="Arial" w:hAnsi="Arial" w:cs="Arial"/>
-        </w:rPr>
-      </w:pPr>
-      <w:r>
-        <w:rPr>
-          <w:rFonts w:ascii="Arial" w:eastAsia="Arial" w:hAnsi="Arial" w:cs="Arial"/>
-          <w:i/>
-        </w:rPr>
-        <w:t xml:space="preserve">Format de réponse : JSON, Format </w:t>
+      </w:pPr>
+      <w:r>
+        <w:rPr>
+          <w:b/>
+          <w:bCs/>
+        </w:rPr>
+        <w:t>Backend Batch et gestion des alertes</w:t>
+      </w:r>
+      <w:r>
+        <w:t xml:space="preserve"> : Ensemble de scripts exécutés en </w:t>
       </w:r>
       <w:proofErr w:type="spellStart"/>
       <w:r>
-        <w:rPr>
-          <w:rFonts w:ascii="Arial" w:eastAsia="Arial" w:hAnsi="Arial" w:cs="Arial"/>
-          <w:i/>
-        </w:rPr>
-        <w:t>FileResponse</w:t>
+        <w:t>Crontab</w:t>
       </w:r>
       <w:proofErr w:type="spellEnd"/>
-      <w:r>
-        <w:rPr>
-          <w:rFonts w:ascii="Arial" w:eastAsia="Arial" w:hAnsi="Arial" w:cs="Arial"/>
-          <w:i/>
-        </w:rPr>
-        <w:t xml:space="preserve"> qui correspond au chemin du fichier chargé sur le serveur </w:t>
-      </w:r>
-    </w:p>
-    <w:p>
-      <w:pPr>
-        <w:pBdr>
-          <w:top w:val="nil"/>
-          <w:left w:val="nil"/>
-          <w:bottom w:val="nil"/>
-          <w:right w:val="nil"/>
-          <w:between w:val="nil"/>
-        </w:pBdr>
-        <w:rPr>
-          <w:rFonts w:ascii="Arial" w:eastAsia="Arial" w:hAnsi="Arial" w:cs="Arial"/>
-        </w:rPr>
-      </w:pPr>
-    </w:p>
-    <w:p>
-      <w:pPr>
-        <w:pBdr>
-          <w:top w:val="nil"/>
-          <w:left w:val="nil"/>
-          <w:bottom w:val="nil"/>
-          <w:right w:val="nil"/>
-          <w:between w:val="nil"/>
-        </w:pBdr>
-        <w:rPr>
-          <w:rFonts w:ascii="Arial" w:hAnsi="Arial" w:cs="Arial"/>
-          <w:color w:val="000000"/>
-        </w:rPr>
-      </w:pPr>
-      <w:r>
-        <w:rPr>
-          <w:rFonts w:ascii="Arial" w:eastAsia="Arial" w:hAnsi="Arial" w:cs="Arial"/>
-        </w:rPr>
-        <w:t>POST</w:t>
-      </w:r>
-    </w:p>
-    <w:p>
-      <w:pPr>
-        <w:pBdr>
-          <w:top w:val="nil"/>
-          <w:left w:val="nil"/>
-          <w:bottom w:val="nil"/>
-          <w:right w:val="nil"/>
-          <w:between w:val="nil"/>
-        </w:pBdr>
-        <w:rPr>
-          <w:rFonts w:ascii="Arial" w:hAnsi="Arial" w:cs="Arial"/>
-          <w:color w:val="000000"/>
-        </w:rPr>
-      </w:pPr>
-      <w:r>
-        <w:rPr>
-          <w:rFonts w:ascii="Arial" w:eastAsia="Arial" w:hAnsi="Arial" w:cs="Arial"/>
-          <w:color w:val="000000"/>
-        </w:rPr>
-        <w:t>@/predict</w:t>
-      </w:r>
-    </w:p>
-    <w:p>
-      <w:pPr>
-        <w:pBdr>
-          <w:top w:val="nil"/>
-          <w:left w:val="nil"/>
-          <w:bottom w:val="nil"/>
-          <w:right w:val="nil"/>
-          <w:between w:val="nil"/>
-        </w:pBdr>
-        <w:rPr>
-          <w:rFonts w:ascii="Arial" w:hAnsi="Arial" w:cs="Arial"/>
-          <w:color w:val="000000"/>
-        </w:rPr>
-      </w:pPr>
-      <w:r>
-        <w:rPr>
-          <w:rFonts w:ascii="Arial" w:eastAsia="Arial" w:hAnsi="Arial" w:cs="Arial"/>
-          <w:color w:val="000000"/>
-        </w:rPr>
-        <w:t>Permet de faire une prédiction de classe à partir d’une image envoyée à l’API.</w:t>
-      </w:r>
-    </w:p>
-    <w:p>
-      <w:pPr>
-        <w:pBdr>
-          <w:top w:val="nil"/>
-          <w:left w:val="nil"/>
-          <w:bottom w:val="nil"/>
-          <w:right w:val="nil"/>
-          <w:between w:val="nil"/>
-        </w:pBdr>
-        <w:rPr>
-          <w:rFonts w:ascii="Arial" w:hAnsi="Arial" w:cs="Arial"/>
-          <w:color w:val="000000"/>
-        </w:rPr>
-      </w:pPr>
-      <w:r>
-        <w:rPr>
-          <w:rFonts w:ascii="Arial" w:eastAsia="Arial" w:hAnsi="Arial" w:cs="Arial"/>
-          <w:i/>
-          <w:color w:val="000000"/>
-        </w:rPr>
-        <w:t>Format de l’entrée : .jpg, .jpeg, .png</w:t>
-      </w:r>
-    </w:p>
-    <w:p>
-      <w:pPr>
-        <w:pBdr>
-          <w:top w:val="nil"/>
-          <w:left w:val="nil"/>
-          <w:bottom w:val="nil"/>
-          <w:right w:val="nil"/>
-          <w:between w:val="nil"/>
-        </w:pBdr>
-        <w:rPr>
-          <w:rFonts w:ascii="Arial" w:hAnsi="Arial" w:cs="Arial"/>
-          <w:color w:val="000000"/>
-        </w:rPr>
-      </w:pPr>
-      <w:r>
-        <w:rPr>
-          <w:rFonts w:ascii="Arial" w:eastAsia="Arial" w:hAnsi="Arial" w:cs="Arial"/>
-          <w:i/>
-          <w:color w:val="000000"/>
-        </w:rPr>
-        <w:t>Format de réponse : JSON, contenant le score et la classe + image d’exemple de la classe prédite</w:t>
-      </w:r>
-    </w:p>
-    <w:p>
-      <w:pPr>
-        <w:rPr>
-          <w:rFonts w:ascii="Arial" w:hAnsi="Arial" w:cs="Arial"/>
-        </w:rPr>
-      </w:pPr>
-    </w:p>
-    <w:p>
-      <w:pPr>
+    </w:p>
+    <w:p>
+      <w:pPr>
+        <w:pStyle w:val="Paragraphedeliste"/>
         <w:numPr>
           <w:ilvl w:val="0"/>
           <w:numId w:val="2"/>
         </w:numPr>
-        <w:pBdr>
-          <w:top w:val="nil"/>
-          <w:left w:val="nil"/>
-          <w:bottom w:val="nil"/>
-          <w:right w:val="nil"/>
-          <w:between w:val="nil"/>
-        </w:pBdr>
-        <w:spacing w:line="276" w:lineRule="auto"/>
-        <w:rPr>
-          <w:rFonts w:ascii="Arial" w:eastAsia="Arial" w:hAnsi="Arial" w:cs="Arial"/>
-          <w:b/>
-          <w:i/>
-          <w:color w:val="000000"/>
-          <w:sz w:val="22"/>
-          <w:szCs w:val="22"/>
-        </w:rPr>
-      </w:pPr>
-      <w:r>
-        <w:rPr>
-          <w:rFonts w:ascii="Arial" w:eastAsia="Arial" w:hAnsi="Arial" w:cs="Arial"/>
-          <w:b/>
-          <w:i/>
-          <w:color w:val="000000"/>
-          <w:sz w:val="22"/>
-          <w:szCs w:val="22"/>
-        </w:rPr>
-        <w:t>(CU Utilisateur - Valider la prédiction) + Résultat des contributions</w:t>
-      </w:r>
-    </w:p>
-    <w:p>
-      <w:pPr>
-        <w:pBdr>
-          <w:top w:val="nil"/>
-          <w:left w:val="nil"/>
-          <w:bottom w:val="nil"/>
-          <w:right w:val="nil"/>
-          <w:between w:val="nil"/>
-        </w:pBdr>
-        <w:rPr>
-          <w:rFonts w:ascii="Arial" w:hAnsi="Arial" w:cs="Arial"/>
-          <w:color w:val="000000"/>
-        </w:rPr>
-      </w:pPr>
-      <w:r>
-        <w:rPr>
-          <w:rFonts w:ascii="Arial" w:eastAsia="Arial" w:hAnsi="Arial" w:cs="Arial"/>
-          <w:i/>
-          <w:color w:val="000000"/>
-        </w:rPr>
-        <w:t>POST</w:t>
-      </w:r>
-    </w:p>
-    <w:p>
-      <w:pPr>
-        <w:pBdr>
-          <w:top w:val="nil"/>
-          <w:left w:val="nil"/>
-          <w:bottom w:val="nil"/>
-          <w:right w:val="nil"/>
-          <w:between w:val="nil"/>
-        </w:pBdr>
-        <w:rPr>
-          <w:rFonts w:ascii="Arial" w:hAnsi="Arial" w:cs="Arial"/>
-          <w:color w:val="000000"/>
-        </w:rPr>
-      </w:pPr>
-      <w:r>
-        <w:rPr>
-          <w:rFonts w:ascii="Arial" w:eastAsia="Arial" w:hAnsi="Arial" w:cs="Arial"/>
-          <w:color w:val="000000"/>
-        </w:rPr>
-        <w:t>@/add_image</w:t>
-      </w:r>
-    </w:p>
-    <w:p>
-      <w:pPr>
-        <w:pBdr>
-          <w:top w:val="nil"/>
-          <w:left w:val="nil"/>
-          <w:bottom w:val="nil"/>
-          <w:right w:val="nil"/>
-          <w:between w:val="nil"/>
-        </w:pBdr>
-        <w:rPr>
-          <w:rFonts w:ascii="Arial" w:hAnsi="Arial" w:cs="Arial"/>
-          <w:color w:val="000000"/>
-        </w:rPr>
-      </w:pPr>
-      <w:r>
-        <w:rPr>
-          <w:rFonts w:ascii="Arial" w:eastAsia="Arial" w:hAnsi="Arial" w:cs="Arial"/>
-          <w:color w:val="000000"/>
-        </w:rPr>
-        <w:t>Permet d’ajouter une image dans la base de données et la classe déjà existante associée</w:t>
-      </w:r>
-    </w:p>
-    <w:p>
-      <w:pPr>
-        <w:pBdr>
-          <w:top w:val="nil"/>
-          <w:left w:val="nil"/>
-          <w:bottom w:val="nil"/>
-          <w:right w:val="nil"/>
-          <w:between w:val="nil"/>
-        </w:pBdr>
-        <w:ind w:firstLine="720"/>
-        <w:rPr>
-          <w:rFonts w:ascii="Arial" w:hAnsi="Arial" w:cs="Arial"/>
-          <w:color w:val="000000"/>
-        </w:rPr>
-      </w:pPr>
-      <w:r>
-        <w:rPr>
-          <w:rFonts w:ascii="Arial" w:eastAsia="Arial" w:hAnsi="Arial" w:cs="Arial"/>
-          <w:i/>
-          <w:color w:val="000000"/>
-        </w:rPr>
-        <w:t xml:space="preserve">Format de </w:t>
-      </w:r>
-      <w:proofErr w:type="gramStart"/>
-      <w:r>
-        <w:rPr>
-          <w:rFonts w:ascii="Arial" w:eastAsia="Arial" w:hAnsi="Arial" w:cs="Arial"/>
-          <w:i/>
-          <w:color w:val="000000"/>
-        </w:rPr>
-        <w:t>l’entrée:</w:t>
-      </w:r>
-      <w:proofErr w:type="gramEnd"/>
-      <w:r>
-        <w:rPr>
-          <w:rFonts w:ascii="Arial" w:eastAsia="Arial" w:hAnsi="Arial" w:cs="Arial"/>
-          <w:i/>
-          <w:color w:val="000000"/>
-        </w:rPr>
-        <w:t xml:space="preserve"> .jpg, .jpeg, .png + label</w:t>
-      </w:r>
-    </w:p>
-    <w:p>
-      <w:pPr>
-        <w:rPr>
-          <w:rFonts w:ascii="Arial" w:hAnsi="Arial" w:cs="Arial"/>
-        </w:rPr>
-      </w:pPr>
-    </w:p>
-    <w:p>
-      <w:pPr>
+        <w:rPr>
+          <w:b/>
+          <w:bCs/>
+        </w:rPr>
+      </w:pPr>
+      <w:r>
+        <w:rPr>
+          <w:b/>
+          <w:bCs/>
+        </w:rPr>
+        <w:t>Front End DEV</w:t>
+      </w:r>
+      <w:r>
+        <w:rPr>
+          <w:b/>
+          <w:bCs/>
+        </w:rPr>
+        <w:t xml:space="preserve"> : </w:t>
+      </w:r>
+      <w:r>
+        <w:t>Interfa</w:t>
+      </w:r>
+      <w:r>
+        <w:t>ce web développées pour les utilisateurs (et pour la présentation du projet)</w:t>
+      </w:r>
+    </w:p>
+    <w:p>
+      <w:pPr>
+        <w:pStyle w:val="Paragraphedeliste"/>
         <w:numPr>
           <w:ilvl w:val="0"/>
           <w:numId w:val="2"/>
         </w:numPr>
-        <w:pBdr>
-          <w:top w:val="nil"/>
-          <w:left w:val="nil"/>
-          <w:bottom w:val="nil"/>
-          <w:right w:val="nil"/>
-          <w:between w:val="nil"/>
-        </w:pBdr>
-        <w:spacing w:line="276" w:lineRule="auto"/>
-        <w:rPr>
-          <w:rFonts w:ascii="Arial" w:eastAsia="Arial" w:hAnsi="Arial" w:cs="Arial"/>
-          <w:b/>
-          <w:i/>
-          <w:color w:val="000000"/>
-          <w:sz w:val="22"/>
-          <w:szCs w:val="22"/>
-        </w:rPr>
-      </w:pPr>
-      <w:r>
-        <w:rPr>
-          <w:rFonts w:ascii="Arial" w:eastAsia="Arial" w:hAnsi="Arial" w:cs="Arial"/>
-          <w:b/>
-          <w:i/>
-          <w:color w:val="000000"/>
-          <w:sz w:val="22"/>
-          <w:szCs w:val="22"/>
-        </w:rPr>
-        <w:t>(CU Utilisateur - Invalider la prédiction – Fournir un label) + (CU Contributeur – Fournir un label)</w:t>
-      </w:r>
-    </w:p>
-    <w:p>
-      <w:pPr>
-        <w:rPr>
-          <w:rFonts w:ascii="Arial" w:hAnsi="Arial" w:cs="Arial"/>
-        </w:rPr>
-      </w:pPr>
-    </w:p>
-    <w:p>
-      <w:pPr>
-        <w:pBdr>
-          <w:top w:val="nil"/>
-          <w:left w:val="nil"/>
-          <w:bottom w:val="nil"/>
-          <w:right w:val="nil"/>
-          <w:between w:val="nil"/>
-        </w:pBdr>
-        <w:rPr>
-          <w:rFonts w:ascii="Arial" w:hAnsi="Arial" w:cs="Arial"/>
-          <w:color w:val="000000"/>
-        </w:rPr>
-      </w:pPr>
-      <w:r>
-        <w:rPr>
-          <w:rFonts w:ascii="Arial" w:eastAsia="Arial" w:hAnsi="Arial" w:cs="Arial"/>
-          <w:i/>
-          <w:color w:val="000000"/>
-        </w:rPr>
-        <w:t>GET</w:t>
-      </w:r>
-    </w:p>
-    <w:p>
-      <w:pPr>
-        <w:pBdr>
-          <w:top w:val="nil"/>
-          <w:left w:val="nil"/>
-          <w:bottom w:val="nil"/>
-          <w:right w:val="nil"/>
-          <w:between w:val="nil"/>
-        </w:pBdr>
-        <w:rPr>
-          <w:rFonts w:ascii="Arial" w:hAnsi="Arial" w:cs="Arial"/>
-          <w:color w:val="000000"/>
-        </w:rPr>
-      </w:pPr>
-      <w:r>
-        <w:rPr>
-          <w:rFonts w:ascii="Arial" w:eastAsia="Arial" w:hAnsi="Arial" w:cs="Arial"/>
-          <w:color w:val="000000"/>
-        </w:rPr>
-        <w:t>@/get_species</w:t>
-      </w:r>
-    </w:p>
-    <w:p>
-      <w:pPr>
-        <w:pBdr>
-          <w:top w:val="nil"/>
-          <w:left w:val="nil"/>
-          <w:bottom w:val="nil"/>
-          <w:right w:val="nil"/>
-          <w:between w:val="nil"/>
-        </w:pBdr>
-        <w:rPr>
-          <w:rFonts w:ascii="Arial" w:hAnsi="Arial" w:cs="Arial"/>
-          <w:color w:val="000000"/>
-        </w:rPr>
-      </w:pPr>
-      <w:r>
-        <w:rPr>
-          <w:rFonts w:ascii="Arial" w:eastAsia="Arial" w:hAnsi="Arial" w:cs="Arial"/>
-          <w:color w:val="000000"/>
-        </w:rPr>
-        <w:t>Permet d’obtenir la liste des espèces d’oiseaux </w:t>
-      </w:r>
-    </w:p>
-    <w:p>
-      <w:pPr>
-        <w:pBdr>
-          <w:top w:val="nil"/>
-          <w:left w:val="nil"/>
-          <w:bottom w:val="nil"/>
-          <w:right w:val="nil"/>
-          <w:between w:val="nil"/>
-        </w:pBdr>
-        <w:rPr>
-          <w:rFonts w:ascii="Arial" w:hAnsi="Arial" w:cs="Arial"/>
-          <w:color w:val="000000"/>
-        </w:rPr>
-      </w:pPr>
-      <w:r>
-        <w:rPr>
-          <w:rFonts w:ascii="Arial" w:eastAsia="Arial" w:hAnsi="Arial" w:cs="Arial"/>
-          <w:i/>
-          <w:color w:val="000000"/>
-        </w:rPr>
-        <w:t>Format de réponse : JSON, contenant la liste des espèces </w:t>
-      </w:r>
-    </w:p>
-    <w:p>
-      <w:pPr>
-        <w:rPr>
-          <w:rFonts w:ascii="Arial" w:hAnsi="Arial" w:cs="Arial"/>
-        </w:rPr>
-      </w:pPr>
-    </w:p>
-    <w:p>
-      <w:pPr>
-        <w:pStyle w:val="Titre1"/>
+        <w:rPr>
+          <w:b/>
+          <w:bCs/>
+        </w:rPr>
+      </w:pPr>
+      <w:r>
+        <w:rPr>
+          <w:b/>
+          <w:bCs/>
+        </w:rPr>
+        <w:t xml:space="preserve">Middleware : </w:t>
+      </w:r>
+      <w:r>
+        <w:t>Ensemble d’outils configurés pour fournir des services web et API complémentaires aux applications : Appel via un navigateurs ou via le code applicatif</w:t>
+      </w:r>
+    </w:p>
+    <w:p>
+      <w:pPr>
+        <w:pStyle w:val="Paragraphedeliste"/>
         <w:numPr>
           <w:ilvl w:val="0"/>
-          <w:numId w:val="3"/>
-        </w:numPr>
-      </w:pPr>
-      <w:r>
-        <w:t>Spécifications techniques – Fonctionnement Backend</w:t>
-      </w:r>
-    </w:p>
-    <w:p>
-      <w:pPr>
-        <w:rPr>
-          <w:rFonts w:ascii="Arial" w:hAnsi="Arial" w:cs="Arial"/>
-        </w:rPr>
-      </w:pPr>
-    </w:p>
-    <w:p>
-      <w:pPr>
-        <w:rPr>
-          <w:rFonts w:ascii="Arial" w:hAnsi="Arial" w:cs="Arial"/>
+          <w:numId w:val="2"/>
+        </w:numPr>
+        <w:rPr>
+          <w:b/>
+          <w:bCs/>
+        </w:rPr>
+      </w:pPr>
+      <w:r>
+        <w:rPr>
+          <w:b/>
+          <w:bCs/>
+        </w:rPr>
+        <w:t>Volumes partagés entre les différents containers</w:t>
+      </w:r>
+    </w:p>
+    <w:p>
+      <w:pPr>
+        <w:rPr>
           <w:shd w:val="clear" w:color="auto" w:fill="FFE599"/>
-        </w:rPr>
-      </w:pPr>
-      <w:proofErr w:type="spellStart"/>
-      <w:r>
-        <w:rPr>
-          <w:rFonts w:ascii="Arial" w:hAnsi="Arial" w:cs="Arial"/>
-          <w:shd w:val="clear" w:color="auto" w:fill="FFE599"/>
-        </w:rPr>
-        <w:t>A venir</w:t>
-      </w:r>
-      <w:proofErr w:type="spellEnd"/>
-      <w:r>
-        <w:rPr>
-          <w:rFonts w:ascii="Arial" w:hAnsi="Arial" w:cs="Arial"/>
-          <w:shd w:val="clear" w:color="auto" w:fill="FFE599"/>
-        </w:rPr>
-        <w:t xml:space="preserve"> (API et Architecture)</w:t>
-      </w:r>
-    </w:p>
-    <w:p>
-      <w:pPr>
-        <w:rPr>
-          <w:rFonts w:ascii="Arial" w:hAnsi="Arial" w:cs="Arial"/>
-          <w:shd w:val="clear" w:color="auto" w:fill="FFE599"/>
-        </w:rPr>
-      </w:pPr>
-    </w:p>
-    <w:p>
-      <w:pPr>
-        <w:pStyle w:val="Titre1"/>
-        <w:numPr>
-          <w:ilvl w:val="0"/>
-          <w:numId w:val="3"/>
-        </w:numPr>
-      </w:pPr>
-      <w:bookmarkStart w:id="3" w:name="_heading=h.fqwafce8iafp" w:colFirst="0" w:colLast="0"/>
-      <w:bookmarkEnd w:id="3"/>
-      <w:r>
-        <w:t>Règles de gestion - Monitoring de l’application</w:t>
-      </w:r>
-    </w:p>
-    <w:p>
-      <w:pPr>
-        <w:rPr>
-          <w:rFonts w:ascii="Arial" w:hAnsi="Arial" w:cs="Arial"/>
-        </w:rPr>
-      </w:pPr>
-    </w:p>
-    <w:p>
-      <w:pPr>
-        <w:rPr>
-          <w:rFonts w:ascii="Arial" w:hAnsi="Arial" w:cs="Arial"/>
-          <w:shd w:val="clear" w:color="auto" w:fill="FFE599"/>
+          <w:lang w:val="fr"/>
         </w:rPr>
       </w:pPr>
     </w:p>
@@ -4523,6 +6068,92 @@
 <file path=word/numbering.xml><?xml version="1.0" encoding="utf-8"?>
 <w:numbering xmlns:wpc="http://schemas.microsoft.com/office/word/2010/wordprocessingCanvas" xmlns:cx="http://schemas.microsoft.com/office/drawing/2014/chartex" xmlns:cx1="http://schemas.microsoft.com/office/drawing/2015/9/8/chartex" xmlns:cx2="http://schemas.microsoft.com/office/drawing/2015/10/21/chartex" xmlns:cx3="http://schemas.microsoft.com/office/drawing/2016/5/9/chartex" xmlns:cx4="http://schemas.microsoft.com/office/drawing/2016/5/10/chartex" xmlns:cx5="http://schemas.microsoft.com/office/drawing/2016/5/11/chartex" xmlns:cx6="http://schemas.microsoft.com/office/drawing/2016/5/12/chartex" xmlns:cx7="http://schemas.microsoft.com/office/drawing/2016/5/13/chartex" xmlns:cx8="http://schemas.microsoft.com/office/drawing/2016/5/14/chartex" xmlns:mc="http://schemas.openxmlformats.org/markup-compatibility/2006" xmlns:aink="http://schemas.microsoft.com/office/drawing/2016/ink" xmlns:am3d="http://schemas.microsoft.com/office/drawing/2017/model3d" xmlns:o="urn:schemas-microsoft-com:office:office" xmlns:oel="http://schemas.microsoft.com/office/2019/extlst" xmlns:r="http://schemas.openxmlformats.org/officeDocument/2006/relationships" xmlns:m="http://schemas.openxmlformats.org/officeDocument/2006/math" xmlns:v="urn:schemas-microsoft-com:vml" xmlns:wp14="http://schemas.microsoft.com/office/word/2010/wordprocessingDrawing" xmlns:wp="http://schemas.openxmlformats.org/drawingml/2006/wordprocessingDrawing" xmlns:w10="urn:schemas-microsoft-com:office:word" xmlns:w="http://schemas.openxmlformats.org/wordprocessingml/2006/main" xmlns:w14="http://schemas.microsoft.com/office/word/2010/wordml" xmlns:w15="http://schemas.microsoft.com/office/word/2012/wordml" xmlns:w16cex="http://schemas.microsoft.com/office/word/2018/wordml/cex" xmlns:w16cid="http://schemas.microsoft.com/office/word/2016/wordml/cid" xmlns:w16="http://schemas.microsoft.com/office/word/2018/wordml" xmlns:w16sdtdh="http://schemas.microsoft.com/office/word/2020/wordml/sdtdatahash" xmlns:w16se="http://schemas.microsoft.com/office/word/2015/wordml/symex" xmlns:wpg="http://schemas.microsoft.com/office/word/2010/wordprocessingGroup" xmlns:wpi="http://schemas.microsoft.com/office/word/2010/wordprocessingInk" xmlns:wne="http://schemas.microsoft.com/office/word/2006/wordml" xmlns:wps="http://schemas.microsoft.com/office/word/2010/wordprocessingShape" mc:Ignorable="w14 w15 w16se w16cid w16 w16cex w16sdtdh wp14">
   <w:abstractNum w:abstractNumId="0" w15:restartNumberingAfterBreak="0">
+    <w:nsid w:val="136B33C4"/>
+    <w:multiLevelType w:val="hybridMultilevel"/>
+    <w:tmpl w:val="64662BAA"/>
+    <w:lvl w:ilvl="0" w:tplc="040C000F">
+      <w:start w:val="1"/>
+      <w:numFmt w:val="decimal"/>
+      <w:lvlText w:val="%1."/>
+      <w:lvlJc w:val="left"/>
+      <w:pPr>
+        <w:ind w:left="720" w:hanging="360"/>
+      </w:pPr>
+    </w:lvl>
+    <w:lvl w:ilvl="1" w:tplc="040C0019" w:tentative="1">
+      <w:start w:val="1"/>
+      <w:numFmt w:val="lowerLetter"/>
+      <w:lvlText w:val="%2."/>
+      <w:lvlJc w:val="left"/>
+      <w:pPr>
+        <w:ind w:left="1440" w:hanging="360"/>
+      </w:pPr>
+    </w:lvl>
+    <w:lvl w:ilvl="2" w:tplc="040C001B" w:tentative="1">
+      <w:start w:val="1"/>
+      <w:numFmt w:val="lowerRoman"/>
+      <w:lvlText w:val="%3."/>
+      <w:lvlJc w:val="right"/>
+      <w:pPr>
+        <w:ind w:left="2160" w:hanging="180"/>
+      </w:pPr>
+    </w:lvl>
+    <w:lvl w:ilvl="3" w:tplc="040C000F" w:tentative="1">
+      <w:start w:val="1"/>
+      <w:numFmt w:val="decimal"/>
+      <w:lvlText w:val="%4."/>
+      <w:lvlJc w:val="left"/>
+      <w:pPr>
+        <w:ind w:left="2880" w:hanging="360"/>
+      </w:pPr>
+    </w:lvl>
+    <w:lvl w:ilvl="4" w:tplc="040C0019" w:tentative="1">
+      <w:start w:val="1"/>
+      <w:numFmt w:val="lowerLetter"/>
+      <w:lvlText w:val="%5."/>
+      <w:lvlJc w:val="left"/>
+      <w:pPr>
+        <w:ind w:left="3600" w:hanging="360"/>
+      </w:pPr>
+    </w:lvl>
+    <w:lvl w:ilvl="5" w:tplc="040C001B" w:tentative="1">
+      <w:start w:val="1"/>
+      <w:numFmt w:val="lowerRoman"/>
+      <w:lvlText w:val="%6."/>
+      <w:lvlJc w:val="right"/>
+      <w:pPr>
+        <w:ind w:left="4320" w:hanging="180"/>
+      </w:pPr>
+    </w:lvl>
+    <w:lvl w:ilvl="6" w:tplc="040C000F" w:tentative="1">
+      <w:start w:val="1"/>
+      <w:numFmt w:val="decimal"/>
+      <w:lvlText w:val="%7."/>
+      <w:lvlJc w:val="left"/>
+      <w:pPr>
+        <w:ind w:left="5040" w:hanging="360"/>
+      </w:pPr>
+    </w:lvl>
+    <w:lvl w:ilvl="7" w:tplc="040C0019" w:tentative="1">
+      <w:start w:val="1"/>
+      <w:numFmt w:val="lowerLetter"/>
+      <w:lvlText w:val="%8."/>
+      <w:lvlJc w:val="left"/>
+      <w:pPr>
+        <w:ind w:left="5760" w:hanging="360"/>
+      </w:pPr>
+    </w:lvl>
+    <w:lvl w:ilvl="8" w:tplc="040C001B" w:tentative="1">
+      <w:start w:val="1"/>
+      <w:numFmt w:val="lowerRoman"/>
+      <w:lvlText w:val="%9."/>
+      <w:lvlJc w:val="right"/>
+      <w:pPr>
+        <w:ind w:left="6480" w:hanging="180"/>
+      </w:pPr>
+    </w:lvl>
+  </w:abstractNum>
+  <w:abstractNum w:abstractNumId="1" w15:restartNumberingAfterBreak="0">
     <w:nsid w:val="1C0761B1"/>
     <w:multiLevelType w:val="multilevel"/>
     <w:tmpl w:val="0884FC52"/>
@@ -4608,7 +6239,7 @@
       </w:pPr>
     </w:lvl>
   </w:abstractNum>
-  <w:abstractNum w:abstractNumId="1" w15:restartNumberingAfterBreak="0">
+  <w:abstractNum w:abstractNumId="2" w15:restartNumberingAfterBreak="0">
     <w:nsid w:val="32477906"/>
     <w:multiLevelType w:val="multilevel"/>
     <w:tmpl w:val="804430DC"/>
@@ -4721,7 +6352,7 @@
       </w:rPr>
     </w:lvl>
   </w:abstractNum>
-  <w:abstractNum w:abstractNumId="2" w15:restartNumberingAfterBreak="0">
+  <w:abstractNum w:abstractNumId="3" w15:restartNumberingAfterBreak="0">
     <w:nsid w:val="3BF61EE1"/>
     <w:multiLevelType w:val="multilevel"/>
     <w:tmpl w:val="9E2681F8"/>
@@ -4807,7 +6438,7 @@
       </w:pPr>
     </w:lvl>
   </w:abstractNum>
-  <w:abstractNum w:abstractNumId="3" w15:restartNumberingAfterBreak="0">
+  <w:abstractNum w:abstractNumId="4" w15:restartNumberingAfterBreak="0">
     <w:nsid w:val="582132EA"/>
     <w:multiLevelType w:val="multilevel"/>
     <w:tmpl w:val="FF78569E"/>
@@ -4920,7 +6551,7 @@
       </w:rPr>
     </w:lvl>
   </w:abstractNum>
-  <w:abstractNum w:abstractNumId="4" w15:restartNumberingAfterBreak="0">
+  <w:abstractNum w:abstractNumId="5" w15:restartNumberingAfterBreak="0">
     <w:nsid w:val="73903284"/>
     <w:multiLevelType w:val="multilevel"/>
     <w:tmpl w:val="52E8FC7A"/>
@@ -5035,20 +6666,112 @@
       </w:rPr>
     </w:lvl>
   </w:abstractNum>
+  <w:abstractNum w:abstractNumId="6" w15:restartNumberingAfterBreak="0">
+    <w:nsid w:val="7ABA0E68"/>
+    <w:multiLevelType w:val="multilevel"/>
+    <w:tmpl w:val="0884FC52"/>
+    <w:lvl w:ilvl="0">
+      <w:start w:val="1"/>
+      <w:numFmt w:val="decimal"/>
+      <w:lvlText w:val="%1."/>
+      <w:lvlJc w:val="left"/>
+      <w:pPr>
+        <w:ind w:left="720" w:hanging="360"/>
+      </w:pPr>
+    </w:lvl>
+    <w:lvl w:ilvl="1">
+      <w:start w:val="1"/>
+      <w:numFmt w:val="decimal"/>
+      <w:lvlText w:val="%1.%2."/>
+      <w:lvlJc w:val="left"/>
+      <w:pPr>
+        <w:ind w:left="1080" w:hanging="720"/>
+      </w:pPr>
+    </w:lvl>
+    <w:lvl w:ilvl="2">
+      <w:start w:val="1"/>
+      <w:numFmt w:val="decimal"/>
+      <w:lvlText w:val="%1.%2.%3."/>
+      <w:lvlJc w:val="left"/>
+      <w:pPr>
+        <w:ind w:left="1440" w:hanging="1080"/>
+      </w:pPr>
+    </w:lvl>
+    <w:lvl w:ilvl="3">
+      <w:start w:val="1"/>
+      <w:numFmt w:val="decimal"/>
+      <w:lvlText w:val="%1.%2.%3.%4."/>
+      <w:lvlJc w:val="left"/>
+      <w:pPr>
+        <w:ind w:left="1440" w:hanging="1080"/>
+      </w:pPr>
+    </w:lvl>
+    <w:lvl w:ilvl="4">
+      <w:start w:val="1"/>
+      <w:numFmt w:val="decimal"/>
+      <w:lvlText w:val="%1.%2.%3.%4.%5."/>
+      <w:lvlJc w:val="left"/>
+      <w:pPr>
+        <w:ind w:left="1800" w:hanging="1440"/>
+      </w:pPr>
+    </w:lvl>
+    <w:lvl w:ilvl="5">
+      <w:start w:val="1"/>
+      <w:numFmt w:val="decimal"/>
+      <w:lvlText w:val="%1.%2.%3.%4.%5.%6."/>
+      <w:lvlJc w:val="left"/>
+      <w:pPr>
+        <w:ind w:left="2160" w:hanging="1800"/>
+      </w:pPr>
+    </w:lvl>
+    <w:lvl w:ilvl="6">
+      <w:start w:val="1"/>
+      <w:numFmt w:val="decimal"/>
+      <w:lvlText w:val="%1.%2.%3.%4.%5.%6.%7."/>
+      <w:lvlJc w:val="left"/>
+      <w:pPr>
+        <w:ind w:left="2520" w:hanging="2160"/>
+      </w:pPr>
+    </w:lvl>
+    <w:lvl w:ilvl="7">
+      <w:start w:val="1"/>
+      <w:numFmt w:val="decimal"/>
+      <w:lvlText w:val="%1.%2.%3.%4.%5.%6.%7.%8."/>
+      <w:lvlJc w:val="left"/>
+      <w:pPr>
+        <w:ind w:left="2520" w:hanging="2160"/>
+      </w:pPr>
+    </w:lvl>
+    <w:lvl w:ilvl="8">
+      <w:start w:val="1"/>
+      <w:numFmt w:val="decimal"/>
+      <w:lvlText w:val="%1.%2.%3.%4.%5.%6.%7.%8.%9."/>
+      <w:lvlJc w:val="left"/>
+      <w:pPr>
+        <w:ind w:left="2880" w:hanging="2520"/>
+      </w:pPr>
+    </w:lvl>
+  </w:abstractNum>
   <w:num w:numId="1" w16cid:durableId="1909536914">
+    <w:abstractNumId w:val="3"/>
+  </w:num>
+  <w:num w:numId="2" w16cid:durableId="408815853">
+    <w:abstractNumId w:val="5"/>
+  </w:num>
+  <w:num w:numId="3" w16cid:durableId="857231788">
+    <w:abstractNumId w:val="1"/>
+  </w:num>
+  <w:num w:numId="4" w16cid:durableId="974989220">
     <w:abstractNumId w:val="2"/>
   </w:num>
-  <w:num w:numId="2" w16cid:durableId="408815853">
+  <w:num w:numId="5" w16cid:durableId="1407648798">
     <w:abstractNumId w:val="4"/>
   </w:num>
-  <w:num w:numId="3" w16cid:durableId="857231788">
+  <w:num w:numId="6" w16cid:durableId="182866469">
     <w:abstractNumId w:val="0"/>
   </w:num>
-  <w:num w:numId="4" w16cid:durableId="974989220">
-    <w:abstractNumId w:val="1"/>
-  </w:num>
-  <w:num w:numId="5" w16cid:durableId="1407648798">
-    <w:abstractNumId w:val="3"/>
+  <w:num w:numId="7" w16cid:durableId="1510099515">
+    <w:abstractNumId w:val="6"/>
   </w:num>
 </w:numbering>
 </file>
@@ -5447,7 +7170,7 @@
   <w:style w:type="paragraph" w:default="1" w:styleId="Normal">
     <w:name w:val="Normal"/>
     <w:qFormat/>
-    <w:rsid w:val="00192EC8"/>
+    <w:rsid w:val="003A2071"/>
   </w:style>
   <w:style w:type="paragraph" w:styleId="Titre1">
     <w:name w:val="heading 1"/>
@@ -5722,6 +7445,22 @@
     <w:pPr>
       <w:spacing w:before="100" w:beforeAutospacing="1" w:after="100" w:afterAutospacing="1"/>
     </w:pPr>
+  </w:style>
+  <w:style w:type="table" w:styleId="Grilledutableau">
+    <w:name w:val="Table Grid"/>
+    <w:basedOn w:val="TableauNormal"/>
+    <w:uiPriority w:val="39"/>
+    <w:rsid w:val="00193470"/>
+    <w:tblPr>
+      <w:tblBorders>
+        <w:top w:val="single" w:sz="4" w:space="0" w:color="auto"/>
+        <w:left w:val="single" w:sz="4" w:space="0" w:color="auto"/>
+        <w:bottom w:val="single" w:sz="4" w:space="0" w:color="auto"/>
+        <w:right w:val="single" w:sz="4" w:space="0" w:color="auto"/>
+        <w:insideH w:val="single" w:sz="4" w:space="0" w:color="auto"/>
+        <w:insideV w:val="single" w:sz="4" w:space="0" w:color="auto"/>
+      </w:tblBorders>
+    </w:tblPr>
   </w:style>
 </w:styles>
 </file>

</xml_diff>

<commit_message>
Initialisation des scripts de monitoring batch
</commit_message>
<xml_diff>
--- a/docs/Radiographie Pulmonaire - Specifications détaillées MLOps.docx
+++ b/docs/Radiographie Pulmonaire - Specifications détaillées MLOps.docx
@@ -144,6 +144,7 @@
       </w:pPr>
       <w:bookmarkStart w:id="1" w:name="_heading=h.30j0zll" w:colFirst="0" w:colLast="0"/>
       <w:bookmarkEnd w:id="1"/>
+      <w:proofErr w:type="gramStart"/>
       <w:r>
         <w:rPr>
           <w:sz w:val="54"/>
@@ -151,6 +152,7 @@
         </w:rPr>
         <w:t>Spécification détaillées</w:t>
       </w:r>
+      <w:proofErr w:type="gramEnd"/>
     </w:p>
     <w:p>
       <w:pPr>
@@ -1906,12 +1908,6 @@
       <w:r>
         <w:t>Contributeur</w:t>
       </w:r>
-      <w:r>
-        <w:rPr>
-          <w:shd w:val="clear" w:color="auto" w:fill="FF9900"/>
-        </w:rPr>
-        <w:t xml:space="preserve"> (Hors MVP)</w:t>
-      </w:r>
     </w:p>
     <w:p>
       <w:pPr>
@@ -1961,6 +1957,58 @@
     </w:p>
     <w:p>
       <w:pPr>
+        <w:pBdr>
+          <w:top w:val="nil"/>
+          <w:left w:val="nil"/>
+          <w:bottom w:val="nil"/>
+          <w:right w:val="nil"/>
+          <w:between w:val="nil"/>
+        </w:pBdr>
+        <w:spacing w:line="276" w:lineRule="auto"/>
+        <w:ind w:left="360"/>
+        <w:rPr>
+          <w:rFonts w:ascii="Arial" w:eastAsia="Arial" w:hAnsi="Arial" w:cs="Arial"/>
+          <w:bCs/>
+          <w:color w:val="111111"/>
+          <w:sz w:val="26"/>
+          <w:szCs w:val="26"/>
+        </w:rPr>
+      </w:pPr>
+      <w:r>
+        <w:rPr>
+          <w:rFonts w:ascii="Arial" w:eastAsia="Arial" w:hAnsi="Arial" w:cs="Arial"/>
+          <w:bCs/>
+          <w:color w:val="111111"/>
+          <w:sz w:val="26"/>
+          <w:szCs w:val="26"/>
+        </w:rPr>
+        <w:t xml:space="preserve">Les utilisateurs peuvent contribuer à l’enrichissement de la base de </w:t>
+      </w:r>
+      <w:proofErr w:type="gramStart"/>
+      <w:r>
+        <w:rPr>
+          <w:rFonts w:ascii="Arial" w:eastAsia="Arial" w:hAnsi="Arial" w:cs="Arial"/>
+          <w:bCs/>
+          <w:color w:val="111111"/>
+          <w:sz w:val="26"/>
+          <w:szCs w:val="26"/>
+        </w:rPr>
+        <w:t>donnée</w:t>
+      </w:r>
+      <w:proofErr w:type="gramEnd"/>
+      <w:r>
+        <w:rPr>
+          <w:rFonts w:ascii="Arial" w:eastAsia="Arial" w:hAnsi="Arial" w:cs="Arial"/>
+          <w:bCs/>
+          <w:color w:val="111111"/>
+          <w:sz w:val="26"/>
+          <w:szCs w:val="26"/>
+        </w:rPr>
+        <w:t xml:space="preserve"> de production en proposant des labellisation. Ainsi, des images non labellisées (non validées par les utilisateurs) leur sont proposées.</w:t>
+      </w:r>
+    </w:p>
+    <w:p>
+      <w:pPr>
         <w:numPr>
           <w:ilvl w:val="0"/>
           <w:numId w:val="2"/>
@@ -2151,6 +2199,7 @@
         </w:numPr>
       </w:pPr>
       <w:r>
+        <w:lastRenderedPageBreak/>
         <w:t>Administrateur</w:t>
       </w:r>
     </w:p>
@@ -2262,7 +2311,6 @@
           <w:highlight w:val="red"/>
           <w:u w:val="single"/>
         </w:rPr>
-        <w:lastRenderedPageBreak/>
         <w:t>Suppression d’un compte</w:t>
       </w:r>
     </w:p>
@@ -2982,8 +3030,16 @@
         <w:rPr>
           <w:rFonts w:ascii="Calibri" w:hAnsi="Calibri" w:cs="Calibri"/>
         </w:rPr>
-        <w:t>Deux seuils sont configurés pour détecter un drift de modèle:</w:t>
-      </w:r>
+        <w:t xml:space="preserve">Deux seuils sont configurés pour détecter un drift de </w:t>
+      </w:r>
+      <w:proofErr w:type="gramStart"/>
+      <w:r>
+        <w:rPr>
+          <w:rFonts w:ascii="Calibri" w:hAnsi="Calibri" w:cs="Calibri"/>
+        </w:rPr>
+        <w:t>modèle:</w:t>
+      </w:r>
+      <w:proofErr w:type="gramEnd"/>
     </w:p>
     <w:p>
       <w:pPr>
@@ -3150,6 +3206,7 @@
         <w:rPr>
           <w:rFonts w:ascii="Calibri" w:hAnsi="Calibri" w:cs="Calibri"/>
         </w:rPr>
+        <w:lastRenderedPageBreak/>
         <w:t xml:space="preserve">Pour chaque modèle, l’administrateur aura la possibilité de </w:t>
       </w:r>
       <w:r>
@@ -3246,7 +3303,6 @@
           <w:sz w:val="26"/>
           <w:szCs w:val="26"/>
         </w:rPr>
-        <w:lastRenderedPageBreak/>
         <w:t>L’administrateur a la possibilité de lancer l’entrainement d’un modèle, ce qui consiste avec notre application à :</w:t>
       </w:r>
     </w:p>
@@ -3871,6 +3927,7 @@
         <w:rPr>
           <w:rFonts w:ascii="Calibri" w:hAnsi="Calibri" w:cs="Calibri"/>
         </w:rPr>
+        <w:lastRenderedPageBreak/>
         <w:t>Fusionner les données de référence et les données de production</w:t>
       </w:r>
       <w:r>
@@ -3933,8 +3990,16 @@
         <w:rPr>
           <w:rFonts w:ascii="Calibri" w:hAnsi="Calibri" w:cs="Calibri"/>
         </w:rPr>
-        <w:t>L’intégration de nouvelle données</w:t>
-      </w:r>
+        <w:t xml:space="preserve">L’intégration de </w:t>
+      </w:r>
+      <w:proofErr w:type="gramStart"/>
+      <w:r>
+        <w:rPr>
+          <w:rFonts w:ascii="Calibri" w:hAnsi="Calibri" w:cs="Calibri"/>
+        </w:rPr>
+        <w:t>nouvelle données</w:t>
+      </w:r>
+      <w:proofErr w:type="gramEnd"/>
       <w:r>
         <w:rPr>
           <w:rFonts w:ascii="Calibri" w:hAnsi="Calibri" w:cs="Calibri"/>
@@ -4023,7 +4088,6 @@
           <w:sz w:val="26"/>
           <w:szCs w:val="26"/>
         </w:rPr>
-        <w:lastRenderedPageBreak/>
         <w:t>L’administrateur reçoit des alertes par mail sur le fonctionnement de l’application. Le type de message reçu :</w:t>
       </w:r>
     </w:p>
@@ -4601,6 +4665,7 @@
         <w:rPr>
           <w:rFonts w:ascii="Arial" w:hAnsi="Arial" w:cs="Arial"/>
         </w:rPr>
+        <w:lastRenderedPageBreak/>
         <w:t>Une API sert de passerelle entre les actions demandées par le métier et le Back End.</w:t>
       </w:r>
     </w:p>
@@ -4659,7 +4724,6 @@
         <w:rPr>
           <w:rFonts w:ascii="Arial" w:hAnsi="Arial" w:cs="Arial"/>
         </w:rPr>
-        <w:lastRenderedPageBreak/>
         <w:t>Pour un utilisateur/contributeur :</w:t>
       </w:r>
     </w:p>
@@ -5037,11 +5101,19 @@
               <w:t>Status</w:t>
             </w:r>
             <w:proofErr w:type="spellEnd"/>
+            <w:proofErr w:type="gramStart"/>
             <w:r>
               <w:rPr>
                 <w:rFonts w:ascii="Arial" w:hAnsi="Arial" w:cs="Arial"/>
               </w:rPr>
-              <w:t> != 200</w:t>
+              <w:t> !=</w:t>
+            </w:r>
+            <w:proofErr w:type="gramEnd"/>
+            <w:r>
+              <w:rPr>
+                <w:rFonts w:ascii="Arial" w:hAnsi="Arial" w:cs="Arial"/>
+              </w:rPr>
+              <w:t xml:space="preserve"> 200</w:t>
             </w:r>
           </w:p>
         </w:tc>
@@ -5204,12 +5276,14 @@
                 <w:rFonts w:ascii="Arial" w:hAnsi="Arial" w:cs="Arial"/>
               </w:rPr>
             </w:pPr>
+            <w:proofErr w:type="gramStart"/>
             <w:r>
               <w:rPr>
                 <w:rFonts w:ascii="Arial" w:hAnsi="Arial" w:cs="Arial"/>
               </w:rPr>
               <w:t>quotidien</w:t>
             </w:r>
+            <w:proofErr w:type="gramEnd"/>
           </w:p>
         </w:tc>
       </w:tr>
@@ -5362,13 +5436,7 @@
               <w:rPr>
                 <w:rFonts w:ascii="Arial" w:hAnsi="Arial" w:cs="Arial"/>
               </w:rPr>
-              <w:t xml:space="preserve">Suivi d’une demande </w:t>
-            </w:r>
-            <w:r>
-              <w:rPr>
-                <w:rFonts w:ascii="Arial" w:hAnsi="Arial" w:cs="Arial"/>
-              </w:rPr>
-              <w:t>de calcul de drift</w:t>
+              <w:t>Suivi d’une demande de calcul de drift</w:t>
             </w:r>
           </w:p>
         </w:tc>
@@ -5493,13 +5561,7 @@
               <w:rPr>
                 <w:rFonts w:ascii="Arial" w:hAnsi="Arial" w:cs="Arial"/>
               </w:rPr>
-              <w:t xml:space="preserve">Suivi </w:t>
-            </w:r>
-            <w:r>
-              <w:rPr>
-                <w:rFonts w:ascii="Arial" w:hAnsi="Arial" w:cs="Arial"/>
-              </w:rPr>
-              <w:t>des déploiements d’un modèle prêt</w:t>
+              <w:t>Suivi des déploiements d’un modèle prêt</w:t>
             </w:r>
           </w:p>
         </w:tc>
@@ -5592,7 +5654,14 @@
               <w:rPr>
                 <w:rFonts w:ascii="Arial" w:hAnsi="Arial" w:cs="Arial"/>
               </w:rPr>
-              <w:t xml:space="preserve"> correspondant à l’entrainement</w:t>
+              <w:t xml:space="preserve"> </w:t>
+            </w:r>
+            <w:r>
+              <w:rPr>
+                <w:rFonts w:ascii="Arial" w:hAnsi="Arial" w:cs="Arial"/>
+              </w:rPr>
+              <w:lastRenderedPageBreak/>
+              <w:t>correspondant à l’entrainement</w:t>
             </w:r>
           </w:p>
         </w:tc>
@@ -5611,6 +5680,7 @@
               <w:rPr>
                 <w:rFonts w:ascii="Arial" w:hAnsi="Arial" w:cs="Arial"/>
               </w:rPr>
+              <w:lastRenderedPageBreak/>
               <w:t>A la demande</w:t>
             </w:r>
           </w:p>

</xml_diff>